<commit_message>
added poll creation page
</commit_message>
<xml_diff>
--- a/Plan.docx
+++ b/Plan.docx
@@ -450,19 +450,19 @@
         <w:spacing w:before="100" w:beforeAutospacing="1" w:after="100" w:afterAutospacing="1" w:line="252" w:lineRule="atLeast"/>
         <w:rPr>
           <w:rFonts w:ascii="Arial" w:eastAsia="Times New Roman" w:hAnsi="Arial" w:cs="Arial"/>
-          <w:color w:val="333333"/>
-          <w:sz w:val="21"/>
-          <w:szCs w:val="21"/>
-          <w:u w:val="single"/>
-        </w:rPr>
-      </w:pPr>
-      <w:r>
-        <w:rPr>
-          <w:rFonts w:ascii="Arial" w:eastAsia="Times New Roman" w:hAnsi="Arial" w:cs="Arial"/>
-          <w:color w:val="333333"/>
-          <w:sz w:val="21"/>
-          <w:szCs w:val="21"/>
-          <w:u w:val="single"/>
+          <w:strike/>
+          <w:color w:val="333333"/>
+          <w:sz w:val="21"/>
+          <w:szCs w:val="21"/>
+        </w:rPr>
+      </w:pPr>
+      <w:r>
+        <w:rPr>
+          <w:rFonts w:ascii="Arial" w:eastAsia="Times New Roman" w:hAnsi="Arial" w:cs="Arial"/>
+          <w:strike/>
+          <w:color w:val="333333"/>
+          <w:sz w:val="21"/>
+          <w:szCs w:val="21"/>
         </w:rPr>
         <w:t>Modal sign-up/login page</w:t>
       </w:r>
@@ -478,19 +478,19 @@
         <w:spacing w:before="100" w:beforeAutospacing="1" w:after="100" w:afterAutospacing="1" w:line="252" w:lineRule="atLeast"/>
         <w:rPr>
           <w:rFonts w:ascii="Arial" w:eastAsia="Times New Roman" w:hAnsi="Arial" w:cs="Arial"/>
-          <w:color w:val="333333"/>
-          <w:sz w:val="21"/>
-          <w:szCs w:val="21"/>
-          <w:u w:val="single"/>
-        </w:rPr>
-      </w:pPr>
-      <w:r>
-        <w:rPr>
-          <w:rFonts w:ascii="Arial" w:eastAsia="Times New Roman" w:hAnsi="Arial" w:cs="Arial"/>
-          <w:color w:val="333333"/>
-          <w:sz w:val="21"/>
-          <w:szCs w:val="21"/>
-          <w:u w:val="single"/>
+          <w:strike/>
+          <w:color w:val="333333"/>
+          <w:sz w:val="21"/>
+          <w:szCs w:val="21"/>
+        </w:rPr>
+      </w:pPr>
+      <w:r>
+        <w:rPr>
+          <w:rFonts w:ascii="Arial" w:eastAsia="Times New Roman" w:hAnsi="Arial" w:cs="Arial"/>
+          <w:strike/>
+          <w:color w:val="333333"/>
+          <w:sz w:val="21"/>
+          <w:szCs w:val="21"/>
         </w:rPr>
         <w:t>Rest of screen dims</w:t>
       </w:r>
@@ -506,19 +506,19 @@
         <w:spacing w:before="100" w:beforeAutospacing="1" w:after="100" w:afterAutospacing="1" w:line="252" w:lineRule="atLeast"/>
         <w:rPr>
           <w:rFonts w:ascii="Arial" w:eastAsia="Times New Roman" w:hAnsi="Arial" w:cs="Arial"/>
-          <w:color w:val="333333"/>
-          <w:sz w:val="21"/>
-          <w:szCs w:val="21"/>
-          <w:u w:val="single"/>
-        </w:rPr>
-      </w:pPr>
-      <w:r>
-        <w:rPr>
-          <w:rFonts w:ascii="Arial" w:eastAsia="Times New Roman" w:hAnsi="Arial" w:cs="Arial"/>
-          <w:color w:val="333333"/>
-          <w:sz w:val="21"/>
-          <w:szCs w:val="21"/>
-          <w:u w:val="single"/>
+          <w:strike/>
+          <w:color w:val="333333"/>
+          <w:sz w:val="21"/>
+          <w:szCs w:val="21"/>
+        </w:rPr>
+      </w:pPr>
+      <w:r>
+        <w:rPr>
+          <w:rFonts w:ascii="Arial" w:eastAsia="Times New Roman" w:hAnsi="Arial" w:cs="Arial"/>
+          <w:strike/>
+          <w:color w:val="333333"/>
+          <w:sz w:val="21"/>
+          <w:szCs w:val="21"/>
         </w:rPr>
         <w:t>You can click away and the modal will disappear</w:t>
       </w:r>
@@ -534,19 +534,19 @@
         <w:spacing w:before="100" w:beforeAutospacing="1" w:after="100" w:afterAutospacing="1" w:line="252" w:lineRule="atLeast"/>
         <w:rPr>
           <w:rFonts w:ascii="Arial" w:eastAsia="Times New Roman" w:hAnsi="Arial" w:cs="Arial"/>
-          <w:color w:val="333333"/>
-          <w:sz w:val="21"/>
-          <w:szCs w:val="21"/>
-          <w:u w:val="single"/>
-        </w:rPr>
-      </w:pPr>
-      <w:r>
-        <w:rPr>
-          <w:rFonts w:ascii="Arial" w:eastAsia="Times New Roman" w:hAnsi="Arial" w:cs="Arial"/>
-          <w:color w:val="333333"/>
-          <w:sz w:val="21"/>
-          <w:szCs w:val="21"/>
-          <w:u w:val="single"/>
+          <w:strike/>
+          <w:color w:val="333333"/>
+          <w:sz w:val="21"/>
+          <w:szCs w:val="21"/>
+        </w:rPr>
+      </w:pPr>
+      <w:r>
+        <w:rPr>
+          <w:rFonts w:ascii="Arial" w:eastAsia="Times New Roman" w:hAnsi="Arial" w:cs="Arial"/>
+          <w:strike/>
+          <w:color w:val="333333"/>
+          <w:sz w:val="21"/>
+          <w:szCs w:val="21"/>
         </w:rPr>
         <w:t>There is a remember me option</w:t>
       </w:r>
@@ -562,21 +562,219 @@
         <w:spacing w:before="100" w:beforeAutospacing="1" w:after="100" w:afterAutospacing="1" w:line="252" w:lineRule="atLeast"/>
         <w:rPr>
           <w:rFonts w:ascii="Arial" w:eastAsia="Times New Roman" w:hAnsi="Arial" w:cs="Arial"/>
-          <w:color w:val="333333"/>
-          <w:sz w:val="21"/>
-          <w:szCs w:val="21"/>
-          <w:u w:val="single"/>
-        </w:rPr>
-      </w:pPr>
-      <w:r>
-        <w:rPr>
-          <w:rFonts w:ascii="Arial" w:eastAsia="Times New Roman" w:hAnsi="Arial" w:cs="Arial"/>
-          <w:color w:val="333333"/>
-          <w:sz w:val="21"/>
-          <w:szCs w:val="21"/>
-          <w:u w:val="single"/>
+          <w:strike/>
+          <w:color w:val="333333"/>
+          <w:sz w:val="21"/>
+          <w:szCs w:val="21"/>
+        </w:rPr>
+      </w:pPr>
+    </w:p>
+    <w:p>
+      <w:pPr>
+        <w:pStyle w:val="ListParagraph"/>
+        <w:numPr>
+          <w:ilvl w:val="1"/>
+          <w:numId w:val="8"/>
+        </w:numPr>
+        <w:shd w:val="clear" w:color="auto" w:fill="FFFFFF"/>
+        <w:spacing w:before="100" w:beforeAutospacing="1" w:after="100" w:afterAutospacing="1" w:line="252" w:lineRule="atLeast"/>
+        <w:rPr>
+          <w:rFonts w:ascii="Arial" w:eastAsia="Times New Roman" w:hAnsi="Arial" w:cs="Arial"/>
+          <w:color w:val="333333"/>
+          <w:sz w:val="21"/>
+          <w:szCs w:val="21"/>
+        </w:rPr>
+      </w:pPr>
+      <w:r>
+        <w:rPr>
+          <w:rFonts w:ascii="Arial" w:eastAsia="Times New Roman" w:hAnsi="Arial" w:cs="Arial"/>
+          <w:color w:val="333333"/>
+          <w:sz w:val="21"/>
+          <w:szCs w:val="21"/>
         </w:rPr>
         <w:t>Page loads correct target (user that is logged in);</w:t>
+      </w:r>
+    </w:p>
+    <w:p>
+      <w:pPr>
+        <w:pStyle w:val="ListParagraph"/>
+        <w:numPr>
+          <w:ilvl w:val="0"/>
+          <w:numId w:val="8"/>
+        </w:numPr>
+        <w:shd w:val="clear" w:color="auto" w:fill="FFFFFF"/>
+        <w:spacing w:before="100" w:beforeAutospacing="1" w:after="100" w:afterAutospacing="1" w:line="252" w:lineRule="atLeast"/>
+        <w:rPr>
+          <w:rFonts w:ascii="Arial" w:eastAsia="Times New Roman" w:hAnsi="Arial" w:cs="Arial"/>
+          <w:color w:val="333333"/>
+          <w:sz w:val="21"/>
+          <w:szCs w:val="21"/>
+        </w:rPr>
+      </w:pPr>
+      <w:r>
+        <w:rPr>
+          <w:rFonts w:ascii="Arial" w:eastAsia="Times New Roman" w:hAnsi="Arial" w:cs="Arial"/>
+          <w:color w:val="333333"/>
+          <w:sz w:val="21"/>
+          <w:szCs w:val="21"/>
+        </w:rPr>
+        <w:t>Poll creation page</w:t>
+      </w:r>
+    </w:p>
+    <w:p>
+      <w:pPr>
+        <w:pStyle w:val="ListParagraph"/>
+        <w:numPr>
+          <w:ilvl w:val="1"/>
+          <w:numId w:val="8"/>
+        </w:numPr>
+        <w:shd w:val="clear" w:color="auto" w:fill="FFFFFF"/>
+        <w:spacing w:before="100" w:beforeAutospacing="1" w:after="100" w:afterAutospacing="1" w:line="252" w:lineRule="atLeast"/>
+        <w:rPr>
+          <w:rFonts w:ascii="Arial" w:eastAsia="Times New Roman" w:hAnsi="Arial" w:cs="Arial"/>
+          <w:color w:val="333333"/>
+          <w:sz w:val="21"/>
+          <w:szCs w:val="21"/>
+        </w:rPr>
+      </w:pPr>
+      <w:r>
+        <w:rPr>
+          <w:rFonts w:ascii="Arial" w:eastAsia="Times New Roman" w:hAnsi="Arial" w:cs="Arial"/>
+          <w:color w:val="333333"/>
+          <w:sz w:val="21"/>
+          <w:szCs w:val="21"/>
+        </w:rPr>
+        <w:t>You can add items to the poll</w:t>
+      </w:r>
+    </w:p>
+    <w:p>
+      <w:pPr>
+        <w:pStyle w:val="ListParagraph"/>
+        <w:numPr>
+          <w:ilvl w:val="1"/>
+          <w:numId w:val="8"/>
+        </w:numPr>
+        <w:shd w:val="clear" w:color="auto" w:fill="FFFFFF"/>
+        <w:spacing w:before="100" w:beforeAutospacing="1" w:after="100" w:afterAutospacing="1" w:line="252" w:lineRule="atLeast"/>
+        <w:rPr>
+          <w:rFonts w:ascii="Arial" w:eastAsia="Times New Roman" w:hAnsi="Arial" w:cs="Arial"/>
+          <w:color w:val="333333"/>
+          <w:sz w:val="21"/>
+          <w:szCs w:val="21"/>
+        </w:rPr>
+      </w:pPr>
+      <w:r>
+        <w:rPr>
+          <w:rFonts w:ascii="Arial" w:eastAsia="Times New Roman" w:hAnsi="Arial" w:cs="Arial"/>
+          <w:color w:val="333333"/>
+          <w:sz w:val="21"/>
+          <w:szCs w:val="21"/>
+        </w:rPr>
+        <w:t>You can submit a poll</w:t>
+      </w:r>
+    </w:p>
+    <w:p>
+      <w:pPr>
+        <w:pStyle w:val="ListParagraph"/>
+        <w:numPr>
+          <w:ilvl w:val="1"/>
+          <w:numId w:val="8"/>
+        </w:numPr>
+        <w:shd w:val="clear" w:color="auto" w:fill="FFFFFF"/>
+        <w:spacing w:before="100" w:beforeAutospacing="1" w:after="100" w:afterAutospacing="1" w:line="252" w:lineRule="atLeast"/>
+        <w:rPr>
+          <w:rFonts w:ascii="Arial" w:eastAsia="Times New Roman" w:hAnsi="Arial" w:cs="Arial"/>
+          <w:color w:val="333333"/>
+          <w:sz w:val="21"/>
+          <w:szCs w:val="21"/>
+        </w:rPr>
+      </w:pPr>
+      <w:r>
+        <w:rPr>
+          <w:rFonts w:ascii="Arial" w:eastAsia="Times New Roman" w:hAnsi="Arial" w:cs="Arial"/>
+          <w:color w:val="333333"/>
+          <w:sz w:val="21"/>
+          <w:szCs w:val="21"/>
+        </w:rPr>
+        <w:t>You can switch to overview of your polls</w:t>
+      </w:r>
+    </w:p>
+    <w:p>
+      <w:pPr>
+        <w:pStyle w:val="ListParagraph"/>
+        <w:numPr>
+          <w:ilvl w:val="0"/>
+          <w:numId w:val="8"/>
+        </w:numPr>
+        <w:shd w:val="clear" w:color="auto" w:fill="FFFFFF"/>
+        <w:spacing w:before="100" w:beforeAutospacing="1" w:after="100" w:afterAutospacing="1" w:line="252" w:lineRule="atLeast"/>
+        <w:rPr>
+          <w:rFonts w:ascii="Arial" w:eastAsia="Times New Roman" w:hAnsi="Arial" w:cs="Arial"/>
+          <w:color w:val="333333"/>
+          <w:sz w:val="21"/>
+          <w:szCs w:val="21"/>
+        </w:rPr>
+      </w:pPr>
+      <w:r>
+        <w:rPr>
+          <w:rFonts w:ascii="Arial" w:eastAsia="Times New Roman" w:hAnsi="Arial" w:cs="Arial"/>
+          <w:color w:val="333333"/>
+          <w:sz w:val="21"/>
+          <w:szCs w:val="21"/>
+        </w:rPr>
+        <w:t>Poll overview page</w:t>
+      </w:r>
+    </w:p>
+    <w:p>
+      <w:pPr>
+        <w:pStyle w:val="ListParagraph"/>
+        <w:numPr>
+          <w:ilvl w:val="1"/>
+          <w:numId w:val="8"/>
+        </w:numPr>
+        <w:shd w:val="clear" w:color="auto" w:fill="FFFFFF"/>
+        <w:spacing w:before="100" w:beforeAutospacing="1" w:after="100" w:afterAutospacing="1" w:line="252" w:lineRule="atLeast"/>
+        <w:rPr>
+          <w:rFonts w:ascii="Arial" w:eastAsia="Times New Roman" w:hAnsi="Arial" w:cs="Arial"/>
+          <w:color w:val="333333"/>
+          <w:sz w:val="21"/>
+          <w:szCs w:val="21"/>
+        </w:rPr>
+      </w:pPr>
+      <w:r>
+        <w:rPr>
+          <w:rFonts w:ascii="Arial" w:eastAsia="Times New Roman" w:hAnsi="Arial" w:cs="Arial"/>
+          <w:color w:val="333333"/>
+          <w:sz w:val="21"/>
+          <w:szCs w:val="21"/>
+        </w:rPr>
+        <w:t>Shows what polls you have made</w:t>
+      </w:r>
+    </w:p>
+    <w:p>
+      <w:pPr>
+        <w:pStyle w:val="ListParagraph"/>
+        <w:numPr>
+          <w:ilvl w:val="1"/>
+          <w:numId w:val="8"/>
+        </w:numPr>
+        <w:shd w:val="clear" w:color="auto" w:fill="FFFFFF"/>
+        <w:spacing w:before="100" w:beforeAutospacing="1" w:after="100" w:afterAutospacing="1" w:line="252" w:lineRule="atLeast"/>
+        <w:rPr>
+          <w:rFonts w:ascii="Arial" w:eastAsia="Times New Roman" w:hAnsi="Arial" w:cs="Arial"/>
+          <w:color w:val="333333"/>
+          <w:sz w:val="21"/>
+          <w:szCs w:val="21"/>
+        </w:rPr>
+      </w:pPr>
+      <w:r>
+        <w:rPr>
+          <w:rFonts w:ascii="Arial" w:eastAsia="Times New Roman" w:hAnsi="Arial" w:cs="Arial"/>
+          <w:color w:val="333333"/>
+          <w:sz w:val="21"/>
+          <w:szCs w:val="21"/>
+        </w:rPr>
+        <w:t>Shows what polls other have made</w:t>
       </w:r>
       <w:bookmarkStart w:id="0" w:name="_GoBack"/>
       <w:bookmarkEnd w:id="0"/>
@@ -604,7 +802,7 @@
           <w:sz w:val="21"/>
           <w:szCs w:val="21"/>
         </w:rPr>
-        <w:t>Poll creation page</w:t>
+        <w:t>Poll page</w:t>
       </w:r>
     </w:p>
     <w:p>
@@ -630,7 +828,157 @@
           <w:sz w:val="21"/>
           <w:szCs w:val="21"/>
         </w:rPr>
-        <w:t>You can add items to the poll</w:t>
+        <w:t>You can vote if you haven’t yet. (</w:t>
+      </w:r>
+      <w:proofErr w:type="gramStart"/>
+      <w:r>
+        <w:rPr>
+          <w:rFonts w:ascii="Arial" w:eastAsia="Times New Roman" w:hAnsi="Arial" w:cs="Arial"/>
+          <w:color w:val="333333"/>
+          <w:sz w:val="21"/>
+          <w:szCs w:val="21"/>
+        </w:rPr>
+        <w:t>based</w:t>
+      </w:r>
+      <w:proofErr w:type="gramEnd"/>
+      <w:r>
+        <w:rPr>
+          <w:rFonts w:ascii="Arial" w:eastAsia="Times New Roman" w:hAnsi="Arial" w:cs="Arial"/>
+          <w:color w:val="333333"/>
+          <w:sz w:val="21"/>
+          <w:szCs w:val="21"/>
+        </w:rPr>
+        <w:t xml:space="preserve"> on Cookie).</w:t>
+      </w:r>
+    </w:p>
+    <w:p>
+      <w:pPr>
+        <w:pStyle w:val="ListParagraph"/>
+        <w:numPr>
+          <w:ilvl w:val="1"/>
+          <w:numId w:val="8"/>
+        </w:numPr>
+        <w:shd w:val="clear" w:color="auto" w:fill="FFFFFF"/>
+        <w:spacing w:before="100" w:beforeAutospacing="1" w:after="100" w:afterAutospacing="1" w:line="252" w:lineRule="atLeast"/>
+        <w:rPr>
+          <w:rFonts w:ascii="Arial" w:eastAsia="Times New Roman" w:hAnsi="Arial" w:cs="Arial"/>
+          <w:color w:val="333333"/>
+          <w:sz w:val="21"/>
+          <w:szCs w:val="21"/>
+        </w:rPr>
+      </w:pPr>
+      <w:r>
+        <w:rPr>
+          <w:rFonts w:ascii="Arial" w:eastAsia="Times New Roman" w:hAnsi="Arial" w:cs="Arial"/>
+          <w:color w:val="333333"/>
+          <w:sz w:val="21"/>
+          <w:szCs w:val="21"/>
+        </w:rPr>
+        <w:t>Show’s current poll results</w:t>
+      </w:r>
+    </w:p>
+    <w:p>
+      <w:pPr>
+        <w:pStyle w:val="ListParagraph"/>
+        <w:numPr>
+          <w:ilvl w:val="1"/>
+          <w:numId w:val="8"/>
+        </w:numPr>
+        <w:shd w:val="clear" w:color="auto" w:fill="FFFFFF"/>
+        <w:spacing w:before="100" w:beforeAutospacing="1" w:after="100" w:afterAutospacing="1" w:line="252" w:lineRule="atLeast"/>
+        <w:rPr>
+          <w:rFonts w:ascii="Arial" w:eastAsia="Times New Roman" w:hAnsi="Arial" w:cs="Arial"/>
+          <w:color w:val="333333"/>
+          <w:sz w:val="21"/>
+          <w:szCs w:val="21"/>
+        </w:rPr>
+      </w:pPr>
+      <w:r>
+        <w:rPr>
+          <w:rFonts w:ascii="Arial" w:eastAsia="Times New Roman" w:hAnsi="Arial" w:cs="Arial"/>
+          <w:color w:val="333333"/>
+          <w:sz w:val="21"/>
+          <w:szCs w:val="21"/>
+        </w:rPr>
+        <w:t>You can share the poll on Facebook and Twitter</w:t>
+      </w:r>
+    </w:p>
+    <w:p>
+      <w:pPr>
+        <w:pStyle w:val="ListParagraph"/>
+        <w:numPr>
+          <w:ilvl w:val="1"/>
+          <w:numId w:val="8"/>
+        </w:numPr>
+        <w:shd w:val="clear" w:color="auto" w:fill="FFFFFF"/>
+        <w:spacing w:before="100" w:beforeAutospacing="1" w:after="100" w:afterAutospacing="1" w:line="252" w:lineRule="atLeast"/>
+        <w:rPr>
+          <w:rFonts w:ascii="Arial" w:eastAsia="Times New Roman" w:hAnsi="Arial" w:cs="Arial"/>
+          <w:color w:val="333333"/>
+          <w:sz w:val="21"/>
+          <w:szCs w:val="21"/>
+        </w:rPr>
+      </w:pPr>
+      <w:r>
+        <w:rPr>
+          <w:rFonts w:ascii="Arial" w:eastAsia="Times New Roman" w:hAnsi="Arial" w:cs="Arial"/>
+          <w:color w:val="333333"/>
+          <w:sz w:val="21"/>
+          <w:szCs w:val="21"/>
+        </w:rPr>
+        <w:t>Users can delete their polls</w:t>
+      </w:r>
+    </w:p>
+    <w:p>
+      <w:pPr>
+        <w:pStyle w:val="ListParagraph"/>
+        <w:numPr>
+          <w:ilvl w:val="1"/>
+          <w:numId w:val="8"/>
+        </w:numPr>
+        <w:shd w:val="clear" w:color="auto" w:fill="FFFFFF"/>
+        <w:spacing w:before="100" w:beforeAutospacing="1" w:after="100" w:afterAutospacing="1" w:line="252" w:lineRule="atLeast"/>
+        <w:rPr>
+          <w:rFonts w:ascii="Arial" w:eastAsia="Times New Roman" w:hAnsi="Arial" w:cs="Arial"/>
+          <w:color w:val="333333"/>
+          <w:sz w:val="21"/>
+          <w:szCs w:val="21"/>
+        </w:rPr>
+      </w:pPr>
+      <w:r>
+        <w:rPr>
+          <w:rFonts w:ascii="Arial" w:eastAsia="Times New Roman" w:hAnsi="Arial" w:cs="Arial"/>
+          <w:color w:val="333333"/>
+          <w:sz w:val="21"/>
+          <w:szCs w:val="21"/>
+        </w:rPr>
+        <w:t>You can see the chart Chart.js</w:t>
+      </w:r>
+    </w:p>
+    <w:p>
+      <w:pPr>
+        <w:pStyle w:val="ListParagraph"/>
+        <w:numPr>
+          <w:ilvl w:val="1"/>
+          <w:numId w:val="8"/>
+        </w:numPr>
+        <w:shd w:val="clear" w:color="auto" w:fill="FFFFFF"/>
+        <w:spacing w:before="100" w:beforeAutospacing="1" w:after="100" w:afterAutospacing="1" w:line="252" w:lineRule="atLeast"/>
+        <w:rPr>
+          <w:rFonts w:ascii="Arial" w:eastAsia="Times New Roman" w:hAnsi="Arial" w:cs="Arial"/>
+          <w:color w:val="333333"/>
+          <w:sz w:val="21"/>
+          <w:szCs w:val="21"/>
+        </w:rPr>
+      </w:pPr>
+      <w:r>
+        <w:rPr>
+          <w:rFonts w:ascii="Arial" w:eastAsia="Times New Roman" w:hAnsi="Arial" w:cs="Arial"/>
+          <w:color w:val="333333"/>
+          <w:sz w:val="21"/>
+          <w:szCs w:val="21"/>
+        </w:rPr>
+        <w:t>Users can add options to a poll</w:t>
       </w:r>
     </w:p>
     <w:p>
@@ -656,7 +1004,7 @@
           <w:sz w:val="21"/>
           <w:szCs w:val="21"/>
         </w:rPr>
-        <w:t>Poll page</w:t>
+        <w:t>Database has following relations:</w:t>
       </w:r>
     </w:p>
     <w:p>
@@ -682,27 +1030,47 @@
           <w:sz w:val="21"/>
           <w:szCs w:val="21"/>
         </w:rPr>
-        <w:t>You can vote if you haven’t yet. (</w:t>
-      </w:r>
-      <w:proofErr w:type="gramStart"/>
-      <w:r>
-        <w:rPr>
-          <w:rFonts w:ascii="Arial" w:eastAsia="Times New Roman" w:hAnsi="Arial" w:cs="Arial"/>
-          <w:color w:val="333333"/>
-          <w:sz w:val="21"/>
-          <w:szCs w:val="21"/>
-        </w:rPr>
-        <w:t>based</w:t>
-      </w:r>
-      <w:proofErr w:type="gramEnd"/>
-      <w:r>
-        <w:rPr>
-          <w:rFonts w:ascii="Arial" w:eastAsia="Times New Roman" w:hAnsi="Arial" w:cs="Arial"/>
-          <w:color w:val="333333"/>
-          <w:sz w:val="21"/>
-          <w:szCs w:val="21"/>
-        </w:rPr>
-        <w:t xml:space="preserve"> on Cookie).</w:t>
+        <w:t xml:space="preserve">Mongoose, </w:t>
+      </w:r>
+      <w:proofErr w:type="spellStart"/>
+      <w:r>
+        <w:rPr>
+          <w:rFonts w:ascii="Arial" w:eastAsia="Times New Roman" w:hAnsi="Arial" w:cs="Arial"/>
+          <w:color w:val="333333"/>
+          <w:sz w:val="21"/>
+          <w:szCs w:val="21"/>
+        </w:rPr>
+        <w:t>Mongod</w:t>
+      </w:r>
+      <w:proofErr w:type="spellEnd"/>
+      <w:r>
+        <w:rPr>
+          <w:rFonts w:ascii="Arial" w:eastAsia="Times New Roman" w:hAnsi="Arial" w:cs="Arial"/>
+          <w:color w:val="333333"/>
+          <w:sz w:val="21"/>
+          <w:szCs w:val="21"/>
+        </w:rPr>
+        <w:t xml:space="preserve">, </w:t>
+      </w:r>
+      <w:proofErr w:type="spellStart"/>
+      <w:r>
+        <w:rPr>
+          <w:rFonts w:ascii="Arial" w:eastAsia="Times New Roman" w:hAnsi="Arial" w:cs="Arial"/>
+          <w:color w:val="333333"/>
+          <w:sz w:val="21"/>
+          <w:szCs w:val="21"/>
+        </w:rPr>
+        <w:t>Mongodb</w:t>
+      </w:r>
+      <w:proofErr w:type="spellEnd"/>
+      <w:r>
+        <w:rPr>
+          <w:rFonts w:ascii="Arial" w:eastAsia="Times New Roman" w:hAnsi="Arial" w:cs="Arial"/>
+          <w:color w:val="333333"/>
+          <w:sz w:val="21"/>
+          <w:szCs w:val="21"/>
+        </w:rPr>
+        <w:t xml:space="preserve"> </w:t>
       </w:r>
     </w:p>
     <w:p>
@@ -728,7 +1096,7 @@
           <w:sz w:val="21"/>
           <w:szCs w:val="21"/>
         </w:rPr>
-        <w:t>Show’s current poll results</w:t>
+        <w:t>User</w:t>
       </w:r>
     </w:p>
     <w:p>
@@ -747,14 +1115,57 @@
           <w:szCs w:val="21"/>
         </w:rPr>
       </w:pPr>
-      <w:r>
-        <w:rPr>
-          <w:rFonts w:ascii="Arial" w:eastAsia="Times New Roman" w:hAnsi="Arial" w:cs="Arial"/>
-          <w:color w:val="333333"/>
-          <w:sz w:val="21"/>
-          <w:szCs w:val="21"/>
-        </w:rPr>
-        <w:t>You can share the poll on Facebook and Twitter</w:t>
+    </w:p>
+    <w:p>
+      <w:pPr>
+        <w:pStyle w:val="ListParagraph"/>
+        <w:numPr>
+          <w:ilvl w:val="2"/>
+          <w:numId w:val="8"/>
+        </w:numPr>
+        <w:shd w:val="clear" w:color="auto" w:fill="FFFFFF"/>
+        <w:spacing w:before="100" w:beforeAutospacing="1" w:after="100" w:afterAutospacing="1" w:line="252" w:lineRule="atLeast"/>
+        <w:rPr>
+          <w:rFonts w:ascii="Arial" w:eastAsia="Times New Roman" w:hAnsi="Arial" w:cs="Arial"/>
+          <w:color w:val="333333"/>
+          <w:sz w:val="21"/>
+          <w:szCs w:val="21"/>
+        </w:rPr>
+      </w:pPr>
+      <w:r>
+        <w:rPr>
+          <w:rFonts w:ascii="Arial" w:eastAsia="Times New Roman" w:hAnsi="Arial" w:cs="Arial"/>
+          <w:color w:val="333333"/>
+          <w:sz w:val="21"/>
+          <w:szCs w:val="21"/>
+        </w:rPr>
+        <w:t>Polls</w:t>
+      </w:r>
+    </w:p>
+    <w:p>
+      <w:pPr>
+        <w:pStyle w:val="ListParagraph"/>
+        <w:numPr>
+          <w:ilvl w:val="3"/>
+          <w:numId w:val="8"/>
+        </w:numPr>
+        <w:shd w:val="clear" w:color="auto" w:fill="FFFFFF"/>
+        <w:spacing w:before="100" w:beforeAutospacing="1" w:after="100" w:afterAutospacing="1" w:line="252" w:lineRule="atLeast"/>
+        <w:rPr>
+          <w:rFonts w:ascii="Arial" w:eastAsia="Times New Roman" w:hAnsi="Arial" w:cs="Arial"/>
+          <w:color w:val="333333"/>
+          <w:sz w:val="21"/>
+          <w:szCs w:val="21"/>
+        </w:rPr>
+      </w:pPr>
+      <w:r>
+        <w:rPr>
+          <w:rFonts w:ascii="Arial" w:eastAsia="Times New Roman" w:hAnsi="Arial" w:cs="Arial"/>
+          <w:color w:val="333333"/>
+          <w:sz w:val="21"/>
+          <w:szCs w:val="21"/>
+        </w:rPr>
+        <w:t>Poll options</w:t>
       </w:r>
     </w:p>
     <w:p>
@@ -780,59 +1191,7 @@
           <w:sz w:val="21"/>
           <w:szCs w:val="21"/>
         </w:rPr>
-        <w:t>Users can delete their polls</w:t>
-      </w:r>
-    </w:p>
-    <w:p>
-      <w:pPr>
-        <w:pStyle w:val="ListParagraph"/>
-        <w:numPr>
-          <w:ilvl w:val="1"/>
-          <w:numId w:val="8"/>
-        </w:numPr>
-        <w:shd w:val="clear" w:color="auto" w:fill="FFFFFF"/>
-        <w:spacing w:before="100" w:beforeAutospacing="1" w:after="100" w:afterAutospacing="1" w:line="252" w:lineRule="atLeast"/>
-        <w:rPr>
-          <w:rFonts w:ascii="Arial" w:eastAsia="Times New Roman" w:hAnsi="Arial" w:cs="Arial"/>
-          <w:color w:val="333333"/>
-          <w:sz w:val="21"/>
-          <w:szCs w:val="21"/>
-        </w:rPr>
-      </w:pPr>
-      <w:r>
-        <w:rPr>
-          <w:rFonts w:ascii="Arial" w:eastAsia="Times New Roman" w:hAnsi="Arial" w:cs="Arial"/>
-          <w:color w:val="333333"/>
-          <w:sz w:val="21"/>
-          <w:szCs w:val="21"/>
-        </w:rPr>
-        <w:t>You can see the chart Chart.js</w:t>
-      </w:r>
-    </w:p>
-    <w:p>
-      <w:pPr>
-        <w:pStyle w:val="ListParagraph"/>
-        <w:numPr>
-          <w:ilvl w:val="1"/>
-          <w:numId w:val="8"/>
-        </w:numPr>
-        <w:shd w:val="clear" w:color="auto" w:fill="FFFFFF"/>
-        <w:spacing w:before="100" w:beforeAutospacing="1" w:after="100" w:afterAutospacing="1" w:line="252" w:lineRule="atLeast"/>
-        <w:rPr>
-          <w:rFonts w:ascii="Arial" w:eastAsia="Times New Roman" w:hAnsi="Arial" w:cs="Arial"/>
-          <w:color w:val="333333"/>
-          <w:sz w:val="21"/>
-          <w:szCs w:val="21"/>
-        </w:rPr>
-      </w:pPr>
-      <w:r>
-        <w:rPr>
-          <w:rFonts w:ascii="Arial" w:eastAsia="Times New Roman" w:hAnsi="Arial" w:cs="Arial"/>
-          <w:color w:val="333333"/>
-          <w:sz w:val="21"/>
-          <w:szCs w:val="21"/>
-        </w:rPr>
-        <w:t>Users can add options to a poll</w:t>
+        <w:t>How do you store user info such as session? Cookies,</w:t>
       </w:r>
     </w:p>
     <w:p>
@@ -858,219 +1217,7 @@
           <w:sz w:val="21"/>
           <w:szCs w:val="21"/>
         </w:rPr>
-        <w:t>Database has following relations:</w:t>
-      </w:r>
-    </w:p>
-    <w:p>
-      <w:pPr>
-        <w:pStyle w:val="ListParagraph"/>
-        <w:numPr>
-          <w:ilvl w:val="1"/>
-          <w:numId w:val="8"/>
-        </w:numPr>
-        <w:shd w:val="clear" w:color="auto" w:fill="FFFFFF"/>
-        <w:spacing w:before="100" w:beforeAutospacing="1" w:after="100" w:afterAutospacing="1" w:line="252" w:lineRule="atLeast"/>
-        <w:rPr>
-          <w:rFonts w:ascii="Arial" w:eastAsia="Times New Roman" w:hAnsi="Arial" w:cs="Arial"/>
-          <w:color w:val="333333"/>
-          <w:sz w:val="21"/>
-          <w:szCs w:val="21"/>
-        </w:rPr>
-      </w:pPr>
-      <w:r>
-        <w:rPr>
-          <w:rFonts w:ascii="Arial" w:eastAsia="Times New Roman" w:hAnsi="Arial" w:cs="Arial"/>
-          <w:color w:val="333333"/>
-          <w:sz w:val="21"/>
-          <w:szCs w:val="21"/>
-        </w:rPr>
-        <w:t xml:space="preserve">Mongoose, </w:t>
-      </w:r>
-      <w:proofErr w:type="spellStart"/>
-      <w:r>
-        <w:rPr>
-          <w:rFonts w:ascii="Arial" w:eastAsia="Times New Roman" w:hAnsi="Arial" w:cs="Arial"/>
-          <w:color w:val="333333"/>
-          <w:sz w:val="21"/>
-          <w:szCs w:val="21"/>
-        </w:rPr>
-        <w:t>Mongod</w:t>
-      </w:r>
-      <w:proofErr w:type="spellEnd"/>
-      <w:r>
-        <w:rPr>
-          <w:rFonts w:ascii="Arial" w:eastAsia="Times New Roman" w:hAnsi="Arial" w:cs="Arial"/>
-          <w:color w:val="333333"/>
-          <w:sz w:val="21"/>
-          <w:szCs w:val="21"/>
-        </w:rPr>
-        <w:t xml:space="preserve">, </w:t>
-      </w:r>
-      <w:proofErr w:type="spellStart"/>
-      <w:r>
-        <w:rPr>
-          <w:rFonts w:ascii="Arial" w:eastAsia="Times New Roman" w:hAnsi="Arial" w:cs="Arial"/>
-          <w:color w:val="333333"/>
-          <w:sz w:val="21"/>
-          <w:szCs w:val="21"/>
-        </w:rPr>
-        <w:t>Mongodb</w:t>
-      </w:r>
-      <w:proofErr w:type="spellEnd"/>
-      <w:r>
-        <w:rPr>
-          <w:rFonts w:ascii="Arial" w:eastAsia="Times New Roman" w:hAnsi="Arial" w:cs="Arial"/>
-          <w:color w:val="333333"/>
-          <w:sz w:val="21"/>
-          <w:szCs w:val="21"/>
-        </w:rPr>
-        <w:t xml:space="preserve"> </w:t>
-      </w:r>
-    </w:p>
-    <w:p>
-      <w:pPr>
-        <w:pStyle w:val="ListParagraph"/>
-        <w:numPr>
-          <w:ilvl w:val="1"/>
-          <w:numId w:val="8"/>
-        </w:numPr>
-        <w:shd w:val="clear" w:color="auto" w:fill="FFFFFF"/>
-        <w:spacing w:before="100" w:beforeAutospacing="1" w:after="100" w:afterAutospacing="1" w:line="252" w:lineRule="atLeast"/>
-        <w:rPr>
-          <w:rFonts w:ascii="Arial" w:eastAsia="Times New Roman" w:hAnsi="Arial" w:cs="Arial"/>
-          <w:color w:val="333333"/>
-          <w:sz w:val="21"/>
-          <w:szCs w:val="21"/>
-        </w:rPr>
-      </w:pPr>
-      <w:r>
-        <w:rPr>
-          <w:rFonts w:ascii="Arial" w:eastAsia="Times New Roman" w:hAnsi="Arial" w:cs="Arial"/>
-          <w:color w:val="333333"/>
-          <w:sz w:val="21"/>
-          <w:szCs w:val="21"/>
-        </w:rPr>
-        <w:t>User</w:t>
-      </w:r>
-    </w:p>
-    <w:p>
-      <w:pPr>
-        <w:pStyle w:val="ListParagraph"/>
-        <w:numPr>
-          <w:ilvl w:val="1"/>
-          <w:numId w:val="8"/>
-        </w:numPr>
-        <w:shd w:val="clear" w:color="auto" w:fill="FFFFFF"/>
-        <w:spacing w:before="100" w:beforeAutospacing="1" w:after="100" w:afterAutospacing="1" w:line="252" w:lineRule="atLeast"/>
-        <w:rPr>
-          <w:rFonts w:ascii="Arial" w:eastAsia="Times New Roman" w:hAnsi="Arial" w:cs="Arial"/>
-          <w:color w:val="333333"/>
-          <w:sz w:val="21"/>
-          <w:szCs w:val="21"/>
-        </w:rPr>
-      </w:pPr>
-    </w:p>
-    <w:p>
-      <w:pPr>
-        <w:pStyle w:val="ListParagraph"/>
-        <w:numPr>
-          <w:ilvl w:val="2"/>
-          <w:numId w:val="8"/>
-        </w:numPr>
-        <w:shd w:val="clear" w:color="auto" w:fill="FFFFFF"/>
-        <w:spacing w:before="100" w:beforeAutospacing="1" w:after="100" w:afterAutospacing="1" w:line="252" w:lineRule="atLeast"/>
-        <w:rPr>
-          <w:rFonts w:ascii="Arial" w:eastAsia="Times New Roman" w:hAnsi="Arial" w:cs="Arial"/>
-          <w:color w:val="333333"/>
-          <w:sz w:val="21"/>
-          <w:szCs w:val="21"/>
-        </w:rPr>
-      </w:pPr>
-      <w:r>
-        <w:rPr>
-          <w:rFonts w:ascii="Arial" w:eastAsia="Times New Roman" w:hAnsi="Arial" w:cs="Arial"/>
-          <w:color w:val="333333"/>
-          <w:sz w:val="21"/>
-          <w:szCs w:val="21"/>
-        </w:rPr>
-        <w:t>Polls</w:t>
-      </w:r>
-    </w:p>
-    <w:p>
-      <w:pPr>
-        <w:pStyle w:val="ListParagraph"/>
-        <w:numPr>
-          <w:ilvl w:val="3"/>
-          <w:numId w:val="8"/>
-        </w:numPr>
-        <w:shd w:val="clear" w:color="auto" w:fill="FFFFFF"/>
-        <w:spacing w:before="100" w:beforeAutospacing="1" w:after="100" w:afterAutospacing="1" w:line="252" w:lineRule="atLeast"/>
-        <w:rPr>
-          <w:rFonts w:ascii="Arial" w:eastAsia="Times New Roman" w:hAnsi="Arial" w:cs="Arial"/>
-          <w:color w:val="333333"/>
-          <w:sz w:val="21"/>
-          <w:szCs w:val="21"/>
-        </w:rPr>
-      </w:pPr>
-      <w:r>
-        <w:rPr>
-          <w:rFonts w:ascii="Arial" w:eastAsia="Times New Roman" w:hAnsi="Arial" w:cs="Arial"/>
-          <w:color w:val="333333"/>
-          <w:sz w:val="21"/>
-          <w:szCs w:val="21"/>
-        </w:rPr>
-        <w:t>Poll options</w:t>
-      </w:r>
-    </w:p>
-    <w:p>
-      <w:pPr>
-        <w:pStyle w:val="ListParagraph"/>
-        <w:numPr>
-          <w:ilvl w:val="1"/>
-          <w:numId w:val="8"/>
-        </w:numPr>
-        <w:shd w:val="clear" w:color="auto" w:fill="FFFFFF"/>
-        <w:spacing w:before="100" w:beforeAutospacing="1" w:after="100" w:afterAutospacing="1" w:line="252" w:lineRule="atLeast"/>
-        <w:rPr>
-          <w:rFonts w:ascii="Arial" w:eastAsia="Times New Roman" w:hAnsi="Arial" w:cs="Arial"/>
-          <w:color w:val="333333"/>
-          <w:sz w:val="21"/>
-          <w:szCs w:val="21"/>
-        </w:rPr>
-      </w:pPr>
-      <w:r>
-        <w:rPr>
-          <w:rFonts w:ascii="Arial" w:eastAsia="Times New Roman" w:hAnsi="Arial" w:cs="Arial"/>
-          <w:color w:val="333333"/>
-          <w:sz w:val="21"/>
-          <w:szCs w:val="21"/>
-        </w:rPr>
-        <w:t>How do you store user info?</w:t>
-      </w:r>
-    </w:p>
-    <w:p>
-      <w:pPr>
-        <w:pStyle w:val="ListParagraph"/>
-        <w:numPr>
-          <w:ilvl w:val="0"/>
-          <w:numId w:val="8"/>
-        </w:numPr>
-        <w:shd w:val="clear" w:color="auto" w:fill="FFFFFF"/>
-        <w:spacing w:before="100" w:beforeAutospacing="1" w:after="100" w:afterAutospacing="1" w:line="252" w:lineRule="atLeast"/>
-        <w:rPr>
-          <w:rFonts w:ascii="Arial" w:eastAsia="Times New Roman" w:hAnsi="Arial" w:cs="Arial"/>
-          <w:color w:val="333333"/>
-          <w:sz w:val="21"/>
-          <w:szCs w:val="21"/>
-        </w:rPr>
-      </w:pPr>
-      <w:r>
-        <w:rPr>
-          <w:rFonts w:ascii="Arial" w:eastAsia="Times New Roman" w:hAnsi="Arial" w:cs="Arial"/>
-          <w:color w:val="333333"/>
-          <w:sz w:val="21"/>
-          <w:szCs w:val="21"/>
-        </w:rPr>
+        <w:lastRenderedPageBreak/>
         <w:br/>
       </w:r>
     </w:p>

</xml_diff>

<commit_message>
added ejs nav buttons and started saving poll to db
</commit_message>
<xml_diff>
--- a/Plan.docx
+++ b/Plan.docx
@@ -261,21 +261,80 @@
         <w:spacing w:before="100" w:beforeAutospacing="1" w:after="100" w:afterAutospacing="1" w:line="252" w:lineRule="atLeast"/>
         <w:rPr>
           <w:rFonts w:ascii="Arial" w:eastAsia="Times New Roman" w:hAnsi="Arial" w:cs="Arial"/>
-          <w:strike/>
-          <w:color w:val="333333"/>
-          <w:sz w:val="21"/>
-          <w:szCs w:val="21"/>
-        </w:rPr>
-      </w:pPr>
-      <w:r>
-        <w:rPr>
-          <w:rFonts w:ascii="Arial" w:eastAsia="Times New Roman" w:hAnsi="Arial" w:cs="Arial"/>
-          <w:strike/>
-          <w:color w:val="333333"/>
-          <w:sz w:val="21"/>
-          <w:szCs w:val="21"/>
-        </w:rPr>
-        <w:t>One page scroll</w:t>
+          <w:color w:val="333333"/>
+          <w:sz w:val="21"/>
+          <w:szCs w:val="21"/>
+        </w:rPr>
+      </w:pPr>
+      <w:r>
+        <w:rPr>
+          <w:rFonts w:ascii="Arial" w:eastAsia="Times New Roman" w:hAnsi="Arial" w:cs="Arial"/>
+          <w:color w:val="333333"/>
+          <w:sz w:val="21"/>
+          <w:szCs w:val="21"/>
+        </w:rPr>
+        <w:t>Has dynamically generated EJS section that shows the latest 10 polls</w:t>
+      </w:r>
+    </w:p>
+    <w:p>
+      <w:pPr>
+        <w:pStyle w:val="ListParagraph"/>
+        <w:numPr>
+          <w:ilvl w:val="0"/>
+          <w:numId w:val="8"/>
+        </w:numPr>
+        <w:shd w:val="clear" w:color="auto" w:fill="FFFFFF"/>
+        <w:spacing w:before="100" w:beforeAutospacing="1" w:after="100" w:afterAutospacing="1" w:line="252" w:lineRule="atLeast"/>
+        <w:rPr>
+          <w:rFonts w:ascii="Arial" w:eastAsia="Times New Roman" w:hAnsi="Arial" w:cs="Arial"/>
+          <w:color w:val="333333"/>
+          <w:sz w:val="21"/>
+          <w:szCs w:val="21"/>
+        </w:rPr>
+      </w:pPr>
+      <w:r>
+        <w:rPr>
+          <w:rFonts w:ascii="Arial" w:eastAsia="Times New Roman" w:hAnsi="Arial" w:cs="Arial"/>
+          <w:color w:val="333333"/>
+          <w:sz w:val="21"/>
+          <w:szCs w:val="21"/>
+        </w:rPr>
+        <w:t>Sign-up page</w:t>
+      </w:r>
+      <w:r>
+        <w:rPr>
+          <w:rFonts w:ascii="Arial" w:eastAsia="Times New Roman" w:hAnsi="Arial" w:cs="Arial"/>
+          <w:color w:val="333333"/>
+          <w:sz w:val="21"/>
+          <w:szCs w:val="21"/>
+        </w:rPr>
+        <w:t>/Login page</w:t>
+      </w:r>
+    </w:p>
+    <w:p>
+      <w:pPr>
+        <w:pStyle w:val="ListParagraph"/>
+        <w:numPr>
+          <w:ilvl w:val="0"/>
+          <w:numId w:val="8"/>
+        </w:numPr>
+        <w:shd w:val="clear" w:color="auto" w:fill="FFFFFF"/>
+        <w:spacing w:before="100" w:beforeAutospacing="1" w:after="100" w:afterAutospacing="1" w:line="252" w:lineRule="atLeast"/>
+        <w:rPr>
+          <w:rFonts w:ascii="Arial" w:eastAsia="Times New Roman" w:hAnsi="Arial" w:cs="Arial"/>
+          <w:color w:val="333333"/>
+          <w:sz w:val="21"/>
+          <w:szCs w:val="21"/>
+        </w:rPr>
+      </w:pPr>
+      <w:r>
+        <w:rPr>
+          <w:rFonts w:ascii="Arial" w:eastAsia="Times New Roman" w:hAnsi="Arial" w:cs="Arial"/>
+          <w:color w:val="333333"/>
+          <w:sz w:val="21"/>
+          <w:szCs w:val="21"/>
+        </w:rPr>
+        <w:t>Poll creation page</w:t>
       </w:r>
     </w:p>
     <w:p>
@@ -289,253 +348,22 @@
         <w:spacing w:before="100" w:beforeAutospacing="1" w:after="100" w:afterAutospacing="1" w:line="252" w:lineRule="atLeast"/>
         <w:rPr>
           <w:rFonts w:ascii="Arial" w:eastAsia="Times New Roman" w:hAnsi="Arial" w:cs="Arial"/>
-          <w:strike/>
-          <w:color w:val="333333"/>
-          <w:sz w:val="21"/>
-          <w:szCs w:val="21"/>
-        </w:rPr>
-      </w:pPr>
-      <w:r>
-        <w:rPr>
-          <w:rFonts w:ascii="Arial" w:eastAsia="Times New Roman" w:hAnsi="Arial" w:cs="Arial"/>
-          <w:strike/>
-          <w:color w:val="333333"/>
-          <w:sz w:val="21"/>
-          <w:szCs w:val="21"/>
-        </w:rPr>
-        <w:t>Has navbar with Login and Sign-up (Bootstrap);</w:t>
-      </w:r>
-    </w:p>
-    <w:p>
-      <w:pPr>
-        <w:pStyle w:val="ListParagraph"/>
-        <w:numPr>
-          <w:ilvl w:val="1"/>
-          <w:numId w:val="8"/>
-        </w:numPr>
-        <w:shd w:val="clear" w:color="auto" w:fill="FFFFFF"/>
-        <w:spacing w:before="100" w:beforeAutospacing="1" w:after="100" w:afterAutospacing="1" w:line="252" w:lineRule="atLeast"/>
-        <w:rPr>
-          <w:rFonts w:ascii="Arial" w:eastAsia="Times New Roman" w:hAnsi="Arial" w:cs="Arial"/>
-          <w:strike/>
-          <w:color w:val="333333"/>
-          <w:sz w:val="21"/>
-          <w:szCs w:val="21"/>
-        </w:rPr>
-      </w:pPr>
-      <w:r>
-        <w:rPr>
-          <w:rFonts w:ascii="Arial" w:eastAsia="Times New Roman" w:hAnsi="Arial" w:cs="Arial"/>
-          <w:strike/>
-          <w:color w:val="333333"/>
-          <w:sz w:val="21"/>
-          <w:szCs w:val="21"/>
-        </w:rPr>
-        <w:t>Has section that details the app like Voteplex.</w:t>
-      </w:r>
-    </w:p>
-    <w:p>
-      <w:pPr>
-        <w:pStyle w:val="ListParagraph"/>
-        <w:numPr>
-          <w:ilvl w:val="1"/>
-          <w:numId w:val="8"/>
-        </w:numPr>
-        <w:shd w:val="clear" w:color="auto" w:fill="FFFFFF"/>
-        <w:spacing w:before="100" w:beforeAutospacing="1" w:after="100" w:afterAutospacing="1" w:line="252" w:lineRule="atLeast"/>
-        <w:rPr>
-          <w:rFonts w:ascii="Arial" w:eastAsia="Times New Roman" w:hAnsi="Arial" w:cs="Arial"/>
-          <w:color w:val="333333"/>
-          <w:sz w:val="21"/>
-          <w:szCs w:val="21"/>
-        </w:rPr>
-      </w:pPr>
-      <w:r>
-        <w:rPr>
-          <w:rFonts w:ascii="Arial" w:eastAsia="Times New Roman" w:hAnsi="Arial" w:cs="Arial"/>
-          <w:color w:val="333333"/>
-          <w:sz w:val="21"/>
-          <w:szCs w:val="21"/>
-        </w:rPr>
-        <w:t>Has dynamically generated EJS section that shows the latest 10 polls</w:t>
-      </w:r>
-    </w:p>
-    <w:p>
-      <w:pPr>
-        <w:pStyle w:val="ListParagraph"/>
-        <w:numPr>
-          <w:ilvl w:val="0"/>
-          <w:numId w:val="8"/>
-        </w:numPr>
-        <w:shd w:val="clear" w:color="auto" w:fill="FFFFFF"/>
-        <w:spacing w:before="100" w:beforeAutospacing="1" w:after="100" w:afterAutospacing="1" w:line="252" w:lineRule="atLeast"/>
-        <w:rPr>
-          <w:rFonts w:ascii="Arial" w:eastAsia="Times New Roman" w:hAnsi="Arial" w:cs="Arial"/>
-          <w:color w:val="333333"/>
-          <w:sz w:val="21"/>
-          <w:szCs w:val="21"/>
-        </w:rPr>
-      </w:pPr>
-      <w:r>
-        <w:rPr>
-          <w:rFonts w:ascii="Arial" w:eastAsia="Times New Roman" w:hAnsi="Arial" w:cs="Arial"/>
-          <w:color w:val="333333"/>
-          <w:sz w:val="21"/>
-          <w:szCs w:val="21"/>
-        </w:rPr>
-        <w:t>Sign-up page</w:t>
-      </w:r>
-      <w:r>
-        <w:rPr>
-          <w:rFonts w:ascii="Arial" w:eastAsia="Times New Roman" w:hAnsi="Arial" w:cs="Arial"/>
-          <w:color w:val="333333"/>
-          <w:sz w:val="21"/>
-          <w:szCs w:val="21"/>
-        </w:rPr>
-        <w:t>/Login page</w:t>
-      </w:r>
-    </w:p>
-    <w:p>
-      <w:pPr>
-        <w:pStyle w:val="ListParagraph"/>
-        <w:numPr>
-          <w:ilvl w:val="1"/>
-          <w:numId w:val="8"/>
-        </w:numPr>
-        <w:shd w:val="clear" w:color="auto" w:fill="FFFFFF"/>
-        <w:spacing w:before="100" w:beforeAutospacing="1" w:after="100" w:afterAutospacing="1" w:line="252" w:lineRule="atLeast"/>
-        <w:rPr>
-          <w:rFonts w:ascii="Arial" w:eastAsia="Times New Roman" w:hAnsi="Arial" w:cs="Arial"/>
-          <w:strike/>
-          <w:color w:val="333333"/>
-          <w:sz w:val="21"/>
-          <w:szCs w:val="21"/>
-        </w:rPr>
-      </w:pPr>
-      <w:r>
-        <w:rPr>
-          <w:rFonts w:ascii="Arial" w:eastAsia="Times New Roman" w:hAnsi="Arial" w:cs="Arial"/>
-          <w:strike/>
-          <w:color w:val="333333"/>
-          <w:sz w:val="21"/>
-          <w:szCs w:val="21"/>
-        </w:rPr>
-        <w:t>Modal sign-up/login page</w:t>
-      </w:r>
-    </w:p>
-    <w:p>
-      <w:pPr>
-        <w:pStyle w:val="ListParagraph"/>
-        <w:numPr>
-          <w:ilvl w:val="1"/>
-          <w:numId w:val="8"/>
-        </w:numPr>
-        <w:shd w:val="clear" w:color="auto" w:fill="FFFFFF"/>
-        <w:spacing w:before="100" w:beforeAutospacing="1" w:after="100" w:afterAutospacing="1" w:line="252" w:lineRule="atLeast"/>
-        <w:rPr>
-          <w:rFonts w:ascii="Arial" w:eastAsia="Times New Roman" w:hAnsi="Arial" w:cs="Arial"/>
-          <w:strike/>
-          <w:color w:val="333333"/>
-          <w:sz w:val="21"/>
-          <w:szCs w:val="21"/>
-        </w:rPr>
-      </w:pPr>
-      <w:r>
-        <w:rPr>
-          <w:rFonts w:ascii="Arial" w:eastAsia="Times New Roman" w:hAnsi="Arial" w:cs="Arial"/>
-          <w:strike/>
-          <w:color w:val="333333"/>
-          <w:sz w:val="21"/>
-          <w:szCs w:val="21"/>
-        </w:rPr>
-        <w:t>Rest of screen dims</w:t>
-      </w:r>
-    </w:p>
-    <w:p>
-      <w:pPr>
-        <w:pStyle w:val="ListParagraph"/>
-        <w:numPr>
-          <w:ilvl w:val="1"/>
-          <w:numId w:val="8"/>
-        </w:numPr>
-        <w:shd w:val="clear" w:color="auto" w:fill="FFFFFF"/>
-        <w:spacing w:before="100" w:beforeAutospacing="1" w:after="100" w:afterAutospacing="1" w:line="252" w:lineRule="atLeast"/>
-        <w:rPr>
-          <w:rFonts w:ascii="Arial" w:eastAsia="Times New Roman" w:hAnsi="Arial" w:cs="Arial"/>
-          <w:strike/>
-          <w:color w:val="333333"/>
-          <w:sz w:val="21"/>
-          <w:szCs w:val="21"/>
-        </w:rPr>
-      </w:pPr>
-      <w:r>
-        <w:rPr>
-          <w:rFonts w:ascii="Arial" w:eastAsia="Times New Roman" w:hAnsi="Arial" w:cs="Arial"/>
-          <w:strike/>
-          <w:color w:val="333333"/>
-          <w:sz w:val="21"/>
-          <w:szCs w:val="21"/>
-        </w:rPr>
-        <w:t>You can click away and the modal will disappear</w:t>
-      </w:r>
-    </w:p>
-    <w:p>
-      <w:pPr>
-        <w:pStyle w:val="ListParagraph"/>
-        <w:numPr>
-          <w:ilvl w:val="1"/>
-          <w:numId w:val="8"/>
-        </w:numPr>
-        <w:shd w:val="clear" w:color="auto" w:fill="FFFFFF"/>
-        <w:spacing w:before="100" w:beforeAutospacing="1" w:after="100" w:afterAutospacing="1" w:line="252" w:lineRule="atLeast"/>
-        <w:rPr>
-          <w:rFonts w:ascii="Arial" w:eastAsia="Times New Roman" w:hAnsi="Arial" w:cs="Arial"/>
-          <w:strike/>
-          <w:color w:val="333333"/>
-          <w:sz w:val="21"/>
-          <w:szCs w:val="21"/>
-        </w:rPr>
-      </w:pPr>
-      <w:r>
-        <w:rPr>
-          <w:rFonts w:ascii="Arial" w:eastAsia="Times New Roman" w:hAnsi="Arial" w:cs="Arial"/>
-          <w:strike/>
-          <w:color w:val="333333"/>
-          <w:sz w:val="21"/>
-          <w:szCs w:val="21"/>
-        </w:rPr>
-        <w:t>There is a remember me option</w:t>
-      </w:r>
-    </w:p>
-    <w:p>
-      <w:pPr>
-        <w:pStyle w:val="ListParagraph"/>
-        <w:numPr>
-          <w:ilvl w:val="1"/>
-          <w:numId w:val="8"/>
-        </w:numPr>
-        <w:shd w:val="clear" w:color="auto" w:fill="FFFFFF"/>
-        <w:spacing w:before="100" w:beforeAutospacing="1" w:after="100" w:afterAutospacing="1" w:line="252" w:lineRule="atLeast"/>
-        <w:rPr>
-          <w:rFonts w:ascii="Arial" w:eastAsia="Times New Roman" w:hAnsi="Arial" w:cs="Arial"/>
-          <w:strike/>
-          <w:color w:val="333333"/>
-          <w:sz w:val="21"/>
-          <w:szCs w:val="21"/>
-        </w:rPr>
-      </w:pPr>
-      <w:r>
-        <w:rPr>
-          <w:rFonts w:ascii="Arial" w:eastAsia="Times New Roman" w:hAnsi="Arial" w:cs="Arial"/>
-          <w:strike/>
-          <w:color w:val="333333"/>
-          <w:sz w:val="21"/>
-          <w:szCs w:val="21"/>
-        </w:rPr>
-        <w:t>On sign-up or login you get redirected to the poll creation page</w:t>
-      </w:r>
+          <w:color w:val="333333"/>
+          <w:sz w:val="21"/>
+          <w:szCs w:val="21"/>
+        </w:rPr>
+      </w:pPr>
       <w:bookmarkStart w:id="0" w:name="_GoBack"/>
       <w:bookmarkEnd w:id="0"/>
+      <w:r>
+        <w:rPr>
+          <w:rFonts w:ascii="Arial" w:eastAsia="Times New Roman" w:hAnsi="Arial" w:cs="Arial"/>
+          <w:color w:val="333333"/>
+          <w:sz w:val="21"/>
+          <w:szCs w:val="21"/>
+        </w:rPr>
+        <w:t>You can submit a poll</w:t>
+      </w:r>
     </w:p>
     <w:p>
       <w:pPr>
@@ -548,21 +376,45 @@
         <w:spacing w:before="100" w:beforeAutospacing="1" w:after="100" w:afterAutospacing="1" w:line="252" w:lineRule="atLeast"/>
         <w:rPr>
           <w:rFonts w:ascii="Arial" w:eastAsia="Times New Roman" w:hAnsi="Arial" w:cs="Arial"/>
-          <w:strike/>
-          <w:color w:val="333333"/>
-          <w:sz w:val="21"/>
-          <w:szCs w:val="21"/>
-        </w:rPr>
-      </w:pPr>
-      <w:r>
-        <w:rPr>
-          <w:rFonts w:ascii="Arial" w:eastAsia="Times New Roman" w:hAnsi="Arial" w:cs="Arial"/>
-          <w:strike/>
-          <w:color w:val="333333"/>
-          <w:sz w:val="21"/>
-          <w:szCs w:val="21"/>
-        </w:rPr>
-        <w:t>Page redirects to vote creations page</w:t>
+          <w:color w:val="333333"/>
+          <w:sz w:val="21"/>
+          <w:szCs w:val="21"/>
+        </w:rPr>
+      </w:pPr>
+      <w:r>
+        <w:rPr>
+          <w:rFonts w:ascii="Arial" w:eastAsia="Times New Roman" w:hAnsi="Arial" w:cs="Arial"/>
+          <w:color w:val="333333"/>
+          <w:sz w:val="21"/>
+          <w:szCs w:val="21"/>
+        </w:rPr>
+        <w:t>You can switch to overview of your polls</w:t>
+      </w:r>
+    </w:p>
+    <w:p>
+      <w:pPr>
+        <w:pStyle w:val="ListParagraph"/>
+        <w:numPr>
+          <w:ilvl w:val="0"/>
+          <w:numId w:val="8"/>
+        </w:numPr>
+        <w:shd w:val="clear" w:color="auto" w:fill="FFFFFF"/>
+        <w:spacing w:before="100" w:beforeAutospacing="1" w:after="100" w:afterAutospacing="1" w:line="252" w:lineRule="atLeast"/>
+        <w:rPr>
+          <w:rFonts w:ascii="Arial" w:eastAsia="Times New Roman" w:hAnsi="Arial" w:cs="Arial"/>
+          <w:color w:val="333333"/>
+          <w:sz w:val="21"/>
+          <w:szCs w:val="21"/>
+        </w:rPr>
+      </w:pPr>
+      <w:r>
+        <w:rPr>
+          <w:rFonts w:ascii="Arial" w:eastAsia="Times New Roman" w:hAnsi="Arial" w:cs="Arial"/>
+          <w:color w:val="333333"/>
+          <w:sz w:val="21"/>
+          <w:szCs w:val="21"/>
+        </w:rPr>
+        <w:t>Poll overview page</w:t>
       </w:r>
     </w:p>
     <w:p>
@@ -588,7 +440,33 @@
           <w:sz w:val="21"/>
           <w:szCs w:val="21"/>
         </w:rPr>
-        <w:t>Page loads correct target (user that is logged in);</w:t>
+        <w:t>Shows what polls you have made</w:t>
+      </w:r>
+    </w:p>
+    <w:p>
+      <w:pPr>
+        <w:pStyle w:val="ListParagraph"/>
+        <w:numPr>
+          <w:ilvl w:val="1"/>
+          <w:numId w:val="8"/>
+        </w:numPr>
+        <w:shd w:val="clear" w:color="auto" w:fill="FFFFFF"/>
+        <w:spacing w:before="100" w:beforeAutospacing="1" w:after="100" w:afterAutospacing="1" w:line="252" w:lineRule="atLeast"/>
+        <w:rPr>
+          <w:rFonts w:ascii="Arial" w:eastAsia="Times New Roman" w:hAnsi="Arial" w:cs="Arial"/>
+          <w:color w:val="333333"/>
+          <w:sz w:val="21"/>
+          <w:szCs w:val="21"/>
+        </w:rPr>
+      </w:pPr>
+      <w:r>
+        <w:rPr>
+          <w:rFonts w:ascii="Arial" w:eastAsia="Times New Roman" w:hAnsi="Arial" w:cs="Arial"/>
+          <w:color w:val="333333"/>
+          <w:sz w:val="21"/>
+          <w:szCs w:val="21"/>
+        </w:rPr>
+        <w:t>Shows what polls other have made</w:t>
       </w:r>
     </w:p>
     <w:p>
@@ -614,7 +492,7 @@
           <w:sz w:val="21"/>
           <w:szCs w:val="21"/>
         </w:rPr>
-        <w:t>Poll creation page</w:t>
+        <w:t>Poll page</w:t>
       </w:r>
     </w:p>
     <w:p>
@@ -628,21 +506,39 @@
         <w:spacing w:before="100" w:beforeAutospacing="1" w:after="100" w:afterAutospacing="1" w:line="252" w:lineRule="atLeast"/>
         <w:rPr>
           <w:rFonts w:ascii="Arial" w:eastAsia="Times New Roman" w:hAnsi="Arial" w:cs="Arial"/>
-          <w:strike/>
-          <w:color w:val="333333"/>
-          <w:sz w:val="21"/>
-          <w:szCs w:val="21"/>
-        </w:rPr>
-      </w:pPr>
-      <w:r>
-        <w:rPr>
-          <w:rFonts w:ascii="Arial" w:eastAsia="Times New Roman" w:hAnsi="Arial" w:cs="Arial"/>
-          <w:strike/>
-          <w:color w:val="333333"/>
-          <w:sz w:val="21"/>
-          <w:szCs w:val="21"/>
-        </w:rPr>
-        <w:t>You can add items to the poll</w:t>
+          <w:color w:val="333333"/>
+          <w:sz w:val="21"/>
+          <w:szCs w:val="21"/>
+        </w:rPr>
+      </w:pPr>
+      <w:r>
+        <w:rPr>
+          <w:rFonts w:ascii="Arial" w:eastAsia="Times New Roman" w:hAnsi="Arial" w:cs="Arial"/>
+          <w:color w:val="333333"/>
+          <w:sz w:val="21"/>
+          <w:szCs w:val="21"/>
+        </w:rPr>
+        <w:t>You can vote if you haven’t yet. (</w:t>
+      </w:r>
+      <w:proofErr w:type="gramStart"/>
+      <w:r>
+        <w:rPr>
+          <w:rFonts w:ascii="Arial" w:eastAsia="Times New Roman" w:hAnsi="Arial" w:cs="Arial"/>
+          <w:color w:val="333333"/>
+          <w:sz w:val="21"/>
+          <w:szCs w:val="21"/>
+        </w:rPr>
+        <w:t>based</w:t>
+      </w:r>
+      <w:proofErr w:type="gramEnd"/>
+      <w:r>
+        <w:rPr>
+          <w:rFonts w:ascii="Arial" w:eastAsia="Times New Roman" w:hAnsi="Arial" w:cs="Arial"/>
+          <w:color w:val="333333"/>
+          <w:sz w:val="21"/>
+          <w:szCs w:val="21"/>
+        </w:rPr>
+        <w:t xml:space="preserve"> on Cookie).</w:t>
       </w:r>
     </w:p>
     <w:p>
@@ -656,21 +552,19 @@
         <w:spacing w:before="100" w:beforeAutospacing="1" w:after="100" w:afterAutospacing="1" w:line="252" w:lineRule="atLeast"/>
         <w:rPr>
           <w:rFonts w:ascii="Arial" w:eastAsia="Times New Roman" w:hAnsi="Arial" w:cs="Arial"/>
-          <w:strike/>
-          <w:color w:val="333333"/>
-          <w:sz w:val="21"/>
-          <w:szCs w:val="21"/>
-        </w:rPr>
-      </w:pPr>
-      <w:r>
-        <w:rPr>
-          <w:rFonts w:ascii="Arial" w:eastAsia="Times New Roman" w:hAnsi="Arial" w:cs="Arial"/>
-          <w:strike/>
-          <w:color w:val="333333"/>
-          <w:sz w:val="21"/>
-          <w:szCs w:val="21"/>
-        </w:rPr>
-        <w:t>You can remove items from the pols</w:t>
+          <w:color w:val="333333"/>
+          <w:sz w:val="21"/>
+          <w:szCs w:val="21"/>
+        </w:rPr>
+      </w:pPr>
+      <w:r>
+        <w:rPr>
+          <w:rFonts w:ascii="Arial" w:eastAsia="Times New Roman" w:hAnsi="Arial" w:cs="Arial"/>
+          <w:color w:val="333333"/>
+          <w:sz w:val="21"/>
+          <w:szCs w:val="21"/>
+        </w:rPr>
+        <w:t>Show’s current poll results</w:t>
       </w:r>
     </w:p>
     <w:p>
@@ -696,7 +590,7 @@
           <w:sz w:val="21"/>
           <w:szCs w:val="21"/>
         </w:rPr>
-        <w:t>You can submit a poll</w:t>
+        <w:t>You can share the poll on Facebook and Twitter</w:t>
       </w:r>
     </w:p>
     <w:p>
@@ -722,7 +616,59 @@
           <w:sz w:val="21"/>
           <w:szCs w:val="21"/>
         </w:rPr>
-        <w:t>You can switch to overview of your polls</w:t>
+        <w:t>Users can delete their polls</w:t>
+      </w:r>
+    </w:p>
+    <w:p>
+      <w:pPr>
+        <w:pStyle w:val="ListParagraph"/>
+        <w:numPr>
+          <w:ilvl w:val="1"/>
+          <w:numId w:val="8"/>
+        </w:numPr>
+        <w:shd w:val="clear" w:color="auto" w:fill="FFFFFF"/>
+        <w:spacing w:before="100" w:beforeAutospacing="1" w:after="100" w:afterAutospacing="1" w:line="252" w:lineRule="atLeast"/>
+        <w:rPr>
+          <w:rFonts w:ascii="Arial" w:eastAsia="Times New Roman" w:hAnsi="Arial" w:cs="Arial"/>
+          <w:color w:val="333333"/>
+          <w:sz w:val="21"/>
+          <w:szCs w:val="21"/>
+        </w:rPr>
+      </w:pPr>
+      <w:r>
+        <w:rPr>
+          <w:rFonts w:ascii="Arial" w:eastAsia="Times New Roman" w:hAnsi="Arial" w:cs="Arial"/>
+          <w:color w:val="333333"/>
+          <w:sz w:val="21"/>
+          <w:szCs w:val="21"/>
+        </w:rPr>
+        <w:t>You can see the chart Chart.js</w:t>
+      </w:r>
+    </w:p>
+    <w:p>
+      <w:pPr>
+        <w:pStyle w:val="ListParagraph"/>
+        <w:numPr>
+          <w:ilvl w:val="1"/>
+          <w:numId w:val="8"/>
+        </w:numPr>
+        <w:shd w:val="clear" w:color="auto" w:fill="FFFFFF"/>
+        <w:spacing w:before="100" w:beforeAutospacing="1" w:after="100" w:afterAutospacing="1" w:line="252" w:lineRule="atLeast"/>
+        <w:rPr>
+          <w:rFonts w:ascii="Arial" w:eastAsia="Times New Roman" w:hAnsi="Arial" w:cs="Arial"/>
+          <w:color w:val="333333"/>
+          <w:sz w:val="21"/>
+          <w:szCs w:val="21"/>
+        </w:rPr>
+      </w:pPr>
+      <w:r>
+        <w:rPr>
+          <w:rFonts w:ascii="Arial" w:eastAsia="Times New Roman" w:hAnsi="Arial" w:cs="Arial"/>
+          <w:color w:val="333333"/>
+          <w:sz w:val="21"/>
+          <w:szCs w:val="21"/>
+        </w:rPr>
+        <w:t>Users can add options to a poll</w:t>
       </w:r>
     </w:p>
     <w:p>
@@ -748,7 +694,7 @@
           <w:sz w:val="21"/>
           <w:szCs w:val="21"/>
         </w:rPr>
-        <w:t>Poll overview page</w:t>
+        <w:t>Database has following relations:</w:t>
       </w:r>
     </w:p>
     <w:p>
@@ -774,7 +720,47 @@
           <w:sz w:val="21"/>
           <w:szCs w:val="21"/>
         </w:rPr>
-        <w:t>Shows what polls you have made</w:t>
+        <w:t xml:space="preserve">Mongoose, </w:t>
+      </w:r>
+      <w:proofErr w:type="spellStart"/>
+      <w:r>
+        <w:rPr>
+          <w:rFonts w:ascii="Arial" w:eastAsia="Times New Roman" w:hAnsi="Arial" w:cs="Arial"/>
+          <w:color w:val="333333"/>
+          <w:sz w:val="21"/>
+          <w:szCs w:val="21"/>
+        </w:rPr>
+        <w:t>Mongod</w:t>
+      </w:r>
+      <w:proofErr w:type="spellEnd"/>
+      <w:r>
+        <w:rPr>
+          <w:rFonts w:ascii="Arial" w:eastAsia="Times New Roman" w:hAnsi="Arial" w:cs="Arial"/>
+          <w:color w:val="333333"/>
+          <w:sz w:val="21"/>
+          <w:szCs w:val="21"/>
+        </w:rPr>
+        <w:t xml:space="preserve">, </w:t>
+      </w:r>
+      <w:proofErr w:type="spellStart"/>
+      <w:r>
+        <w:rPr>
+          <w:rFonts w:ascii="Arial" w:eastAsia="Times New Roman" w:hAnsi="Arial" w:cs="Arial"/>
+          <w:color w:val="333333"/>
+          <w:sz w:val="21"/>
+          <w:szCs w:val="21"/>
+        </w:rPr>
+        <w:t>Mongodb</w:t>
+      </w:r>
+      <w:proofErr w:type="spellEnd"/>
+      <w:r>
+        <w:rPr>
+          <w:rFonts w:ascii="Arial" w:eastAsia="Times New Roman" w:hAnsi="Arial" w:cs="Arial"/>
+          <w:color w:val="333333"/>
+          <w:sz w:val="21"/>
+          <w:szCs w:val="21"/>
+        </w:rPr>
+        <w:t xml:space="preserve"> </w:t>
       </w:r>
     </w:p>
     <w:p>
@@ -800,14 +786,14 @@
           <w:sz w:val="21"/>
           <w:szCs w:val="21"/>
         </w:rPr>
-        <w:t>Shows what polls other have made</w:t>
-      </w:r>
-    </w:p>
-    <w:p>
-      <w:pPr>
-        <w:pStyle w:val="ListParagraph"/>
-        <w:numPr>
-          <w:ilvl w:val="0"/>
+        <w:t>User</w:t>
+      </w:r>
+    </w:p>
+    <w:p>
+      <w:pPr>
+        <w:pStyle w:val="ListParagraph"/>
+        <w:numPr>
+          <w:ilvl w:val="1"/>
           <w:numId w:val="8"/>
         </w:numPr>
         <w:shd w:val="clear" w:color="auto" w:fill="FFFFFF"/>
@@ -819,14 +805,57 @@
           <w:szCs w:val="21"/>
         </w:rPr>
       </w:pPr>
-      <w:r>
-        <w:rPr>
-          <w:rFonts w:ascii="Arial" w:eastAsia="Times New Roman" w:hAnsi="Arial" w:cs="Arial"/>
-          <w:color w:val="333333"/>
-          <w:sz w:val="21"/>
-          <w:szCs w:val="21"/>
-        </w:rPr>
-        <w:t>Poll page</w:t>
+    </w:p>
+    <w:p>
+      <w:pPr>
+        <w:pStyle w:val="ListParagraph"/>
+        <w:numPr>
+          <w:ilvl w:val="2"/>
+          <w:numId w:val="8"/>
+        </w:numPr>
+        <w:shd w:val="clear" w:color="auto" w:fill="FFFFFF"/>
+        <w:spacing w:before="100" w:beforeAutospacing="1" w:after="100" w:afterAutospacing="1" w:line="252" w:lineRule="atLeast"/>
+        <w:rPr>
+          <w:rFonts w:ascii="Arial" w:eastAsia="Times New Roman" w:hAnsi="Arial" w:cs="Arial"/>
+          <w:color w:val="333333"/>
+          <w:sz w:val="21"/>
+          <w:szCs w:val="21"/>
+        </w:rPr>
+      </w:pPr>
+      <w:r>
+        <w:rPr>
+          <w:rFonts w:ascii="Arial" w:eastAsia="Times New Roman" w:hAnsi="Arial" w:cs="Arial"/>
+          <w:color w:val="333333"/>
+          <w:sz w:val="21"/>
+          <w:szCs w:val="21"/>
+        </w:rPr>
+        <w:t>Polls</w:t>
+      </w:r>
+    </w:p>
+    <w:p>
+      <w:pPr>
+        <w:pStyle w:val="ListParagraph"/>
+        <w:numPr>
+          <w:ilvl w:val="3"/>
+          <w:numId w:val="8"/>
+        </w:numPr>
+        <w:shd w:val="clear" w:color="auto" w:fill="FFFFFF"/>
+        <w:spacing w:before="100" w:beforeAutospacing="1" w:after="100" w:afterAutospacing="1" w:line="252" w:lineRule="atLeast"/>
+        <w:rPr>
+          <w:rFonts w:ascii="Arial" w:eastAsia="Times New Roman" w:hAnsi="Arial" w:cs="Arial"/>
+          <w:color w:val="333333"/>
+          <w:sz w:val="21"/>
+          <w:szCs w:val="21"/>
+        </w:rPr>
+      </w:pPr>
+      <w:r>
+        <w:rPr>
+          <w:rFonts w:ascii="Arial" w:eastAsia="Times New Roman" w:hAnsi="Arial" w:cs="Arial"/>
+          <w:color w:val="333333"/>
+          <w:sz w:val="21"/>
+          <w:szCs w:val="21"/>
+        </w:rPr>
+        <w:t>Poll options</w:t>
       </w:r>
     </w:p>
     <w:p>
@@ -852,310 +881,6 @@
           <w:sz w:val="21"/>
           <w:szCs w:val="21"/>
         </w:rPr>
-        <w:t>You can vote if you haven’t yet. (based on Cookie).</w:t>
-      </w:r>
-    </w:p>
-    <w:p>
-      <w:pPr>
-        <w:pStyle w:val="ListParagraph"/>
-        <w:numPr>
-          <w:ilvl w:val="1"/>
-          <w:numId w:val="8"/>
-        </w:numPr>
-        <w:shd w:val="clear" w:color="auto" w:fill="FFFFFF"/>
-        <w:spacing w:before="100" w:beforeAutospacing="1" w:after="100" w:afterAutospacing="1" w:line="252" w:lineRule="atLeast"/>
-        <w:rPr>
-          <w:rFonts w:ascii="Arial" w:eastAsia="Times New Roman" w:hAnsi="Arial" w:cs="Arial"/>
-          <w:color w:val="333333"/>
-          <w:sz w:val="21"/>
-          <w:szCs w:val="21"/>
-        </w:rPr>
-      </w:pPr>
-      <w:r>
-        <w:rPr>
-          <w:rFonts w:ascii="Arial" w:eastAsia="Times New Roman" w:hAnsi="Arial" w:cs="Arial"/>
-          <w:color w:val="333333"/>
-          <w:sz w:val="21"/>
-          <w:szCs w:val="21"/>
-        </w:rPr>
-        <w:t>Show’s current poll results</w:t>
-      </w:r>
-    </w:p>
-    <w:p>
-      <w:pPr>
-        <w:pStyle w:val="ListParagraph"/>
-        <w:numPr>
-          <w:ilvl w:val="1"/>
-          <w:numId w:val="8"/>
-        </w:numPr>
-        <w:shd w:val="clear" w:color="auto" w:fill="FFFFFF"/>
-        <w:spacing w:before="100" w:beforeAutospacing="1" w:after="100" w:afterAutospacing="1" w:line="252" w:lineRule="atLeast"/>
-        <w:rPr>
-          <w:rFonts w:ascii="Arial" w:eastAsia="Times New Roman" w:hAnsi="Arial" w:cs="Arial"/>
-          <w:color w:val="333333"/>
-          <w:sz w:val="21"/>
-          <w:szCs w:val="21"/>
-        </w:rPr>
-      </w:pPr>
-      <w:r>
-        <w:rPr>
-          <w:rFonts w:ascii="Arial" w:eastAsia="Times New Roman" w:hAnsi="Arial" w:cs="Arial"/>
-          <w:color w:val="333333"/>
-          <w:sz w:val="21"/>
-          <w:szCs w:val="21"/>
-        </w:rPr>
-        <w:t>You can share the poll on Facebook and Twitter</w:t>
-      </w:r>
-    </w:p>
-    <w:p>
-      <w:pPr>
-        <w:pStyle w:val="ListParagraph"/>
-        <w:numPr>
-          <w:ilvl w:val="1"/>
-          <w:numId w:val="8"/>
-        </w:numPr>
-        <w:shd w:val="clear" w:color="auto" w:fill="FFFFFF"/>
-        <w:spacing w:before="100" w:beforeAutospacing="1" w:after="100" w:afterAutospacing="1" w:line="252" w:lineRule="atLeast"/>
-        <w:rPr>
-          <w:rFonts w:ascii="Arial" w:eastAsia="Times New Roman" w:hAnsi="Arial" w:cs="Arial"/>
-          <w:color w:val="333333"/>
-          <w:sz w:val="21"/>
-          <w:szCs w:val="21"/>
-        </w:rPr>
-      </w:pPr>
-      <w:r>
-        <w:rPr>
-          <w:rFonts w:ascii="Arial" w:eastAsia="Times New Roman" w:hAnsi="Arial" w:cs="Arial"/>
-          <w:color w:val="333333"/>
-          <w:sz w:val="21"/>
-          <w:szCs w:val="21"/>
-        </w:rPr>
-        <w:t>Users can delete their polls</w:t>
-      </w:r>
-    </w:p>
-    <w:p>
-      <w:pPr>
-        <w:pStyle w:val="ListParagraph"/>
-        <w:numPr>
-          <w:ilvl w:val="1"/>
-          <w:numId w:val="8"/>
-        </w:numPr>
-        <w:shd w:val="clear" w:color="auto" w:fill="FFFFFF"/>
-        <w:spacing w:before="100" w:beforeAutospacing="1" w:after="100" w:afterAutospacing="1" w:line="252" w:lineRule="atLeast"/>
-        <w:rPr>
-          <w:rFonts w:ascii="Arial" w:eastAsia="Times New Roman" w:hAnsi="Arial" w:cs="Arial"/>
-          <w:color w:val="333333"/>
-          <w:sz w:val="21"/>
-          <w:szCs w:val="21"/>
-        </w:rPr>
-      </w:pPr>
-      <w:r>
-        <w:rPr>
-          <w:rFonts w:ascii="Arial" w:eastAsia="Times New Roman" w:hAnsi="Arial" w:cs="Arial"/>
-          <w:color w:val="333333"/>
-          <w:sz w:val="21"/>
-          <w:szCs w:val="21"/>
-        </w:rPr>
-        <w:t>You can see the chart Chart.js</w:t>
-      </w:r>
-    </w:p>
-    <w:p>
-      <w:pPr>
-        <w:pStyle w:val="ListParagraph"/>
-        <w:numPr>
-          <w:ilvl w:val="1"/>
-          <w:numId w:val="8"/>
-        </w:numPr>
-        <w:shd w:val="clear" w:color="auto" w:fill="FFFFFF"/>
-        <w:spacing w:before="100" w:beforeAutospacing="1" w:after="100" w:afterAutospacing="1" w:line="252" w:lineRule="atLeast"/>
-        <w:rPr>
-          <w:rFonts w:ascii="Arial" w:eastAsia="Times New Roman" w:hAnsi="Arial" w:cs="Arial"/>
-          <w:color w:val="333333"/>
-          <w:sz w:val="21"/>
-          <w:szCs w:val="21"/>
-        </w:rPr>
-      </w:pPr>
-      <w:r>
-        <w:rPr>
-          <w:rFonts w:ascii="Arial" w:eastAsia="Times New Roman" w:hAnsi="Arial" w:cs="Arial"/>
-          <w:color w:val="333333"/>
-          <w:sz w:val="21"/>
-          <w:szCs w:val="21"/>
-        </w:rPr>
-        <w:t>Users can add options to a poll</w:t>
-      </w:r>
-    </w:p>
-    <w:p>
-      <w:pPr>
-        <w:pStyle w:val="ListParagraph"/>
-        <w:numPr>
-          <w:ilvl w:val="0"/>
-          <w:numId w:val="8"/>
-        </w:numPr>
-        <w:shd w:val="clear" w:color="auto" w:fill="FFFFFF"/>
-        <w:spacing w:before="100" w:beforeAutospacing="1" w:after="100" w:afterAutospacing="1" w:line="252" w:lineRule="atLeast"/>
-        <w:rPr>
-          <w:rFonts w:ascii="Arial" w:eastAsia="Times New Roman" w:hAnsi="Arial" w:cs="Arial"/>
-          <w:color w:val="333333"/>
-          <w:sz w:val="21"/>
-          <w:szCs w:val="21"/>
-        </w:rPr>
-      </w:pPr>
-      <w:r>
-        <w:rPr>
-          <w:rFonts w:ascii="Arial" w:eastAsia="Times New Roman" w:hAnsi="Arial" w:cs="Arial"/>
-          <w:color w:val="333333"/>
-          <w:sz w:val="21"/>
-          <w:szCs w:val="21"/>
-        </w:rPr>
-        <w:t>Database has following relations:</w:t>
-      </w:r>
-    </w:p>
-    <w:p>
-      <w:pPr>
-        <w:pStyle w:val="ListParagraph"/>
-        <w:numPr>
-          <w:ilvl w:val="1"/>
-          <w:numId w:val="8"/>
-        </w:numPr>
-        <w:shd w:val="clear" w:color="auto" w:fill="FFFFFF"/>
-        <w:spacing w:before="100" w:beforeAutospacing="1" w:after="100" w:afterAutospacing="1" w:line="252" w:lineRule="atLeast"/>
-        <w:rPr>
-          <w:rFonts w:ascii="Arial" w:eastAsia="Times New Roman" w:hAnsi="Arial" w:cs="Arial"/>
-          <w:color w:val="333333"/>
-          <w:sz w:val="21"/>
-          <w:szCs w:val="21"/>
-        </w:rPr>
-      </w:pPr>
-      <w:r>
-        <w:rPr>
-          <w:rFonts w:ascii="Arial" w:eastAsia="Times New Roman" w:hAnsi="Arial" w:cs="Arial"/>
-          <w:color w:val="333333"/>
-          <w:sz w:val="21"/>
-          <w:szCs w:val="21"/>
-        </w:rPr>
-        <w:t xml:space="preserve">Mongoose, Mongod, Mongodb </w:t>
-      </w:r>
-    </w:p>
-    <w:p>
-      <w:pPr>
-        <w:pStyle w:val="ListParagraph"/>
-        <w:numPr>
-          <w:ilvl w:val="1"/>
-          <w:numId w:val="8"/>
-        </w:numPr>
-        <w:shd w:val="clear" w:color="auto" w:fill="FFFFFF"/>
-        <w:spacing w:before="100" w:beforeAutospacing="1" w:after="100" w:afterAutospacing="1" w:line="252" w:lineRule="atLeast"/>
-        <w:rPr>
-          <w:rFonts w:ascii="Arial" w:eastAsia="Times New Roman" w:hAnsi="Arial" w:cs="Arial"/>
-          <w:color w:val="333333"/>
-          <w:sz w:val="21"/>
-          <w:szCs w:val="21"/>
-        </w:rPr>
-      </w:pPr>
-      <w:r>
-        <w:rPr>
-          <w:rFonts w:ascii="Arial" w:eastAsia="Times New Roman" w:hAnsi="Arial" w:cs="Arial"/>
-          <w:color w:val="333333"/>
-          <w:sz w:val="21"/>
-          <w:szCs w:val="21"/>
-        </w:rPr>
-        <w:t>User</w:t>
-      </w:r>
-    </w:p>
-    <w:p>
-      <w:pPr>
-        <w:pStyle w:val="ListParagraph"/>
-        <w:numPr>
-          <w:ilvl w:val="1"/>
-          <w:numId w:val="8"/>
-        </w:numPr>
-        <w:shd w:val="clear" w:color="auto" w:fill="FFFFFF"/>
-        <w:spacing w:before="100" w:beforeAutospacing="1" w:after="100" w:afterAutospacing="1" w:line="252" w:lineRule="atLeast"/>
-        <w:rPr>
-          <w:rFonts w:ascii="Arial" w:eastAsia="Times New Roman" w:hAnsi="Arial" w:cs="Arial"/>
-          <w:color w:val="333333"/>
-          <w:sz w:val="21"/>
-          <w:szCs w:val="21"/>
-        </w:rPr>
-      </w:pPr>
-    </w:p>
-    <w:p>
-      <w:pPr>
-        <w:pStyle w:val="ListParagraph"/>
-        <w:numPr>
-          <w:ilvl w:val="2"/>
-          <w:numId w:val="8"/>
-        </w:numPr>
-        <w:shd w:val="clear" w:color="auto" w:fill="FFFFFF"/>
-        <w:spacing w:before="100" w:beforeAutospacing="1" w:after="100" w:afterAutospacing="1" w:line="252" w:lineRule="atLeast"/>
-        <w:rPr>
-          <w:rFonts w:ascii="Arial" w:eastAsia="Times New Roman" w:hAnsi="Arial" w:cs="Arial"/>
-          <w:color w:val="333333"/>
-          <w:sz w:val="21"/>
-          <w:szCs w:val="21"/>
-        </w:rPr>
-      </w:pPr>
-      <w:r>
-        <w:rPr>
-          <w:rFonts w:ascii="Arial" w:eastAsia="Times New Roman" w:hAnsi="Arial" w:cs="Arial"/>
-          <w:color w:val="333333"/>
-          <w:sz w:val="21"/>
-          <w:szCs w:val="21"/>
-        </w:rPr>
-        <w:t>Polls</w:t>
-      </w:r>
-    </w:p>
-    <w:p>
-      <w:pPr>
-        <w:pStyle w:val="ListParagraph"/>
-        <w:numPr>
-          <w:ilvl w:val="3"/>
-          <w:numId w:val="8"/>
-        </w:numPr>
-        <w:shd w:val="clear" w:color="auto" w:fill="FFFFFF"/>
-        <w:spacing w:before="100" w:beforeAutospacing="1" w:after="100" w:afterAutospacing="1" w:line="252" w:lineRule="atLeast"/>
-        <w:rPr>
-          <w:rFonts w:ascii="Arial" w:eastAsia="Times New Roman" w:hAnsi="Arial" w:cs="Arial"/>
-          <w:color w:val="333333"/>
-          <w:sz w:val="21"/>
-          <w:szCs w:val="21"/>
-        </w:rPr>
-      </w:pPr>
-      <w:r>
-        <w:rPr>
-          <w:rFonts w:ascii="Arial" w:eastAsia="Times New Roman" w:hAnsi="Arial" w:cs="Arial"/>
-          <w:color w:val="333333"/>
-          <w:sz w:val="21"/>
-          <w:szCs w:val="21"/>
-        </w:rPr>
-        <w:t>Poll options</w:t>
-      </w:r>
-    </w:p>
-    <w:p>
-      <w:pPr>
-        <w:pStyle w:val="ListParagraph"/>
-        <w:numPr>
-          <w:ilvl w:val="1"/>
-          <w:numId w:val="8"/>
-        </w:numPr>
-        <w:shd w:val="clear" w:color="auto" w:fill="FFFFFF"/>
-        <w:spacing w:before="100" w:beforeAutospacing="1" w:after="100" w:afterAutospacing="1" w:line="252" w:lineRule="atLeast"/>
-        <w:rPr>
-          <w:rFonts w:ascii="Arial" w:eastAsia="Times New Roman" w:hAnsi="Arial" w:cs="Arial"/>
-          <w:color w:val="333333"/>
-          <w:sz w:val="21"/>
-          <w:szCs w:val="21"/>
-        </w:rPr>
-      </w:pPr>
-      <w:r>
-        <w:rPr>
-          <w:rFonts w:ascii="Arial" w:eastAsia="Times New Roman" w:hAnsi="Arial" w:cs="Arial"/>
-          <w:color w:val="333333"/>
-          <w:sz w:val="21"/>
-          <w:szCs w:val="21"/>
-        </w:rPr>
-        <w:lastRenderedPageBreak/>
         <w:t>How do you store user info such as session? Cookies,</w:t>
       </w:r>
     </w:p>

</xml_diff>

<commit_message>
added mypolls EJS version 1
</commit_message>
<xml_diff>
--- a/Plan.docx
+++ b/Plan.docx
@@ -12,6 +12,7 @@
         <w:spacing w:line="360" w:lineRule="auto"/>
         <w:rPr>
           <w:rFonts w:ascii="Arial" w:hAnsi="Arial" w:cs="Arial"/>
+          <w:strike/>
           <w:color w:val="333333"/>
           <w:sz w:val="21"/>
           <w:szCs w:val="21"/>
@@ -21,6 +22,7 @@
       <w:r>
         <w:rPr>
           <w:rFonts w:ascii="Arial" w:hAnsi="Arial" w:cs="Arial"/>
+          <w:strike/>
           <w:color w:val="333333"/>
           <w:sz w:val="21"/>
           <w:szCs w:val="21"/>
@@ -353,16 +355,77 @@
           <w:szCs w:val="21"/>
         </w:rPr>
       </w:pPr>
+      <w:r>
+        <w:rPr>
+          <w:rFonts w:ascii="Arial" w:eastAsia="Times New Roman" w:hAnsi="Arial" w:cs="Arial"/>
+          <w:color w:val="333333"/>
+          <w:sz w:val="21"/>
+          <w:szCs w:val="21"/>
+        </w:rPr>
+        <w:t>You can switch to overview of your polls</w:t>
+      </w:r>
+    </w:p>
+    <w:p>
+      <w:pPr>
+        <w:pStyle w:val="ListParagraph"/>
+        <w:numPr>
+          <w:ilvl w:val="1"/>
+          <w:numId w:val="8"/>
+        </w:numPr>
+        <w:shd w:val="clear" w:color="auto" w:fill="FFFFFF"/>
+        <w:spacing w:before="100" w:beforeAutospacing="1" w:after="100" w:afterAutospacing="1" w:line="252" w:lineRule="atLeast"/>
+        <w:rPr>
+          <w:rFonts w:ascii="Arial" w:eastAsia="Times New Roman" w:hAnsi="Arial" w:cs="Arial"/>
+          <w:color w:val="333333"/>
+          <w:sz w:val="21"/>
+          <w:szCs w:val="21"/>
+        </w:rPr>
+      </w:pPr>
+      <w:r>
+        <w:rPr>
+          <w:rFonts w:ascii="Arial" w:eastAsia="Times New Roman" w:hAnsi="Arial" w:cs="Arial"/>
+          <w:color w:val="333333"/>
+          <w:sz w:val="21"/>
+          <w:szCs w:val="21"/>
+        </w:rPr>
+        <w:t>On submit redirect to your poll overview page</w:t>
+      </w:r>
       <w:bookmarkStart w:id="0" w:name="_GoBack"/>
       <w:bookmarkEnd w:id="0"/>
-      <w:r>
-        <w:rPr>
-          <w:rFonts w:ascii="Arial" w:eastAsia="Times New Roman" w:hAnsi="Arial" w:cs="Arial"/>
-          <w:color w:val="333333"/>
-          <w:sz w:val="21"/>
-          <w:szCs w:val="21"/>
-        </w:rPr>
-        <w:t>You can submit a poll</w:t>
+    </w:p>
+    <w:p>
+      <w:pPr>
+        <w:pStyle w:val="ListParagraph"/>
+        <w:numPr>
+          <w:ilvl w:val="0"/>
+          <w:numId w:val="8"/>
+        </w:numPr>
+        <w:shd w:val="clear" w:color="auto" w:fill="FFFFFF"/>
+        <w:spacing w:before="100" w:beforeAutospacing="1" w:after="100" w:afterAutospacing="1" w:line="252" w:lineRule="atLeast"/>
+        <w:rPr>
+          <w:rFonts w:ascii="Arial" w:eastAsia="Times New Roman" w:hAnsi="Arial" w:cs="Arial"/>
+          <w:color w:val="333333"/>
+          <w:sz w:val="21"/>
+          <w:szCs w:val="21"/>
+        </w:rPr>
+      </w:pPr>
+      <w:r>
+        <w:rPr>
+          <w:rFonts w:ascii="Arial" w:eastAsia="Times New Roman" w:hAnsi="Arial" w:cs="Arial"/>
+          <w:color w:val="333333"/>
+          <w:sz w:val="21"/>
+          <w:szCs w:val="21"/>
+        </w:rPr>
+        <w:t>You own polls</w:t>
+      </w:r>
+      <w:r>
+        <w:rPr>
+          <w:rFonts w:ascii="Arial" w:eastAsia="Times New Roman" w:hAnsi="Arial" w:cs="Arial"/>
+          <w:color w:val="333333"/>
+          <w:sz w:val="21"/>
+          <w:szCs w:val="21"/>
+        </w:rPr>
+        <w:t xml:space="preserve"> overview page</w:t>
       </w:r>
     </w:p>
     <w:p>
@@ -388,7 +451,233 @@
           <w:sz w:val="21"/>
           <w:szCs w:val="21"/>
         </w:rPr>
-        <w:t>You can switch to overview of your polls</w:t>
+        <w:t>You can select and vote on one current poll (vote only once)</w:t>
+      </w:r>
+    </w:p>
+    <w:p>
+      <w:pPr>
+        <w:pStyle w:val="ListParagraph"/>
+        <w:numPr>
+          <w:ilvl w:val="1"/>
+          <w:numId w:val="8"/>
+        </w:numPr>
+        <w:shd w:val="clear" w:color="auto" w:fill="FFFFFF"/>
+        <w:spacing w:before="100" w:beforeAutospacing="1" w:after="100" w:afterAutospacing="1" w:line="252" w:lineRule="atLeast"/>
+        <w:rPr>
+          <w:rFonts w:ascii="Arial" w:eastAsia="Times New Roman" w:hAnsi="Arial" w:cs="Arial"/>
+          <w:color w:val="333333"/>
+          <w:sz w:val="21"/>
+          <w:szCs w:val="21"/>
+        </w:rPr>
+      </w:pPr>
+      <w:r>
+        <w:rPr>
+          <w:rFonts w:ascii="Arial" w:eastAsia="Times New Roman" w:hAnsi="Arial" w:cs="Arial"/>
+          <w:color w:val="333333"/>
+          <w:sz w:val="21"/>
+          <w:szCs w:val="21"/>
+        </w:rPr>
+        <w:t>Shows what polls you have made</w:t>
+      </w:r>
+    </w:p>
+    <w:p>
+      <w:pPr>
+        <w:pStyle w:val="ListParagraph"/>
+        <w:numPr>
+          <w:ilvl w:val="1"/>
+          <w:numId w:val="8"/>
+        </w:numPr>
+        <w:shd w:val="clear" w:color="auto" w:fill="FFFFFF"/>
+        <w:spacing w:before="100" w:beforeAutospacing="1" w:after="100" w:afterAutospacing="1" w:line="252" w:lineRule="atLeast"/>
+        <w:rPr>
+          <w:rFonts w:ascii="Arial" w:eastAsia="Times New Roman" w:hAnsi="Arial" w:cs="Arial"/>
+          <w:color w:val="333333"/>
+          <w:sz w:val="21"/>
+          <w:szCs w:val="21"/>
+        </w:rPr>
+      </w:pPr>
+      <w:r>
+        <w:rPr>
+          <w:rFonts w:ascii="Arial" w:eastAsia="Times New Roman" w:hAnsi="Arial" w:cs="Arial"/>
+          <w:color w:val="333333"/>
+          <w:sz w:val="21"/>
+          <w:szCs w:val="21"/>
+        </w:rPr>
+        <w:t>You can switch between polls</w:t>
+      </w:r>
+    </w:p>
+    <w:p>
+      <w:pPr>
+        <w:pStyle w:val="ListParagraph"/>
+        <w:numPr>
+          <w:ilvl w:val="1"/>
+          <w:numId w:val="8"/>
+        </w:numPr>
+        <w:shd w:val="clear" w:color="auto" w:fill="FFFFFF"/>
+        <w:spacing w:before="100" w:beforeAutospacing="1" w:after="100" w:afterAutospacing="1" w:line="252" w:lineRule="atLeast"/>
+        <w:rPr>
+          <w:rFonts w:ascii="Arial" w:eastAsia="Times New Roman" w:hAnsi="Arial" w:cs="Arial"/>
+          <w:color w:val="333333"/>
+          <w:sz w:val="21"/>
+          <w:szCs w:val="21"/>
+        </w:rPr>
+      </w:pPr>
+      <w:r>
+        <w:rPr>
+          <w:rFonts w:ascii="Arial" w:eastAsia="Times New Roman" w:hAnsi="Arial" w:cs="Arial"/>
+          <w:color w:val="333333"/>
+          <w:sz w:val="21"/>
+          <w:szCs w:val="21"/>
+        </w:rPr>
+        <w:t>You can vote if you haven’t yet. (based on Cookie).</w:t>
+      </w:r>
+    </w:p>
+    <w:p>
+      <w:pPr>
+        <w:pStyle w:val="ListParagraph"/>
+        <w:numPr>
+          <w:ilvl w:val="1"/>
+          <w:numId w:val="8"/>
+        </w:numPr>
+        <w:shd w:val="clear" w:color="auto" w:fill="FFFFFF"/>
+        <w:spacing w:before="100" w:beforeAutospacing="1" w:after="100" w:afterAutospacing="1" w:line="252" w:lineRule="atLeast"/>
+        <w:rPr>
+          <w:rFonts w:ascii="Arial" w:eastAsia="Times New Roman" w:hAnsi="Arial" w:cs="Arial"/>
+          <w:color w:val="333333"/>
+          <w:sz w:val="21"/>
+          <w:szCs w:val="21"/>
+        </w:rPr>
+      </w:pPr>
+      <w:r>
+        <w:rPr>
+          <w:rFonts w:ascii="Arial" w:eastAsia="Times New Roman" w:hAnsi="Arial" w:cs="Arial"/>
+          <w:color w:val="333333"/>
+          <w:sz w:val="21"/>
+          <w:szCs w:val="21"/>
+        </w:rPr>
+        <w:t>Show’s current poll results</w:t>
+      </w:r>
+    </w:p>
+    <w:p>
+      <w:pPr>
+        <w:pStyle w:val="ListParagraph"/>
+        <w:numPr>
+          <w:ilvl w:val="1"/>
+          <w:numId w:val="8"/>
+        </w:numPr>
+        <w:shd w:val="clear" w:color="auto" w:fill="FFFFFF"/>
+        <w:spacing w:before="100" w:beforeAutospacing="1" w:after="100" w:afterAutospacing="1" w:line="252" w:lineRule="atLeast"/>
+        <w:rPr>
+          <w:rFonts w:ascii="Arial" w:eastAsia="Times New Roman" w:hAnsi="Arial" w:cs="Arial"/>
+          <w:color w:val="333333"/>
+          <w:sz w:val="21"/>
+          <w:szCs w:val="21"/>
+        </w:rPr>
+      </w:pPr>
+      <w:r>
+        <w:rPr>
+          <w:rFonts w:ascii="Arial" w:eastAsia="Times New Roman" w:hAnsi="Arial" w:cs="Arial"/>
+          <w:color w:val="333333"/>
+          <w:sz w:val="21"/>
+          <w:szCs w:val="21"/>
+        </w:rPr>
+        <w:t>You can share the poll on Facebook and Twitter</w:t>
+      </w:r>
+    </w:p>
+    <w:p>
+      <w:pPr>
+        <w:pStyle w:val="ListParagraph"/>
+        <w:numPr>
+          <w:ilvl w:val="1"/>
+          <w:numId w:val="8"/>
+        </w:numPr>
+        <w:shd w:val="clear" w:color="auto" w:fill="FFFFFF"/>
+        <w:spacing w:before="100" w:beforeAutospacing="1" w:after="100" w:afterAutospacing="1" w:line="252" w:lineRule="atLeast"/>
+        <w:rPr>
+          <w:rFonts w:ascii="Arial" w:eastAsia="Times New Roman" w:hAnsi="Arial" w:cs="Arial"/>
+          <w:color w:val="333333"/>
+          <w:sz w:val="21"/>
+          <w:szCs w:val="21"/>
+        </w:rPr>
+      </w:pPr>
+      <w:r>
+        <w:rPr>
+          <w:rFonts w:ascii="Arial" w:eastAsia="Times New Roman" w:hAnsi="Arial" w:cs="Arial"/>
+          <w:color w:val="333333"/>
+          <w:sz w:val="21"/>
+          <w:szCs w:val="21"/>
+        </w:rPr>
+        <w:t>Users can delete their polls</w:t>
+      </w:r>
+    </w:p>
+    <w:p>
+      <w:pPr>
+        <w:pStyle w:val="ListParagraph"/>
+        <w:numPr>
+          <w:ilvl w:val="1"/>
+          <w:numId w:val="8"/>
+        </w:numPr>
+        <w:shd w:val="clear" w:color="auto" w:fill="FFFFFF"/>
+        <w:spacing w:before="100" w:beforeAutospacing="1" w:after="100" w:afterAutospacing="1" w:line="252" w:lineRule="atLeast"/>
+        <w:rPr>
+          <w:rFonts w:ascii="Arial" w:eastAsia="Times New Roman" w:hAnsi="Arial" w:cs="Arial"/>
+          <w:color w:val="333333"/>
+          <w:sz w:val="21"/>
+          <w:szCs w:val="21"/>
+        </w:rPr>
+      </w:pPr>
+      <w:r>
+        <w:rPr>
+          <w:rFonts w:ascii="Arial" w:eastAsia="Times New Roman" w:hAnsi="Arial" w:cs="Arial"/>
+          <w:color w:val="333333"/>
+          <w:sz w:val="21"/>
+          <w:szCs w:val="21"/>
+        </w:rPr>
+        <w:t>You can see the chart Chart.js</w:t>
+      </w:r>
+    </w:p>
+    <w:p>
+      <w:pPr>
+        <w:pStyle w:val="ListParagraph"/>
+        <w:numPr>
+          <w:ilvl w:val="1"/>
+          <w:numId w:val="8"/>
+        </w:numPr>
+        <w:shd w:val="clear" w:color="auto" w:fill="FFFFFF"/>
+        <w:spacing w:before="100" w:beforeAutospacing="1" w:after="100" w:afterAutospacing="1" w:line="252" w:lineRule="atLeast"/>
+        <w:rPr>
+          <w:rFonts w:ascii="Arial" w:eastAsia="Times New Roman" w:hAnsi="Arial" w:cs="Arial"/>
+          <w:color w:val="333333"/>
+          <w:sz w:val="21"/>
+          <w:szCs w:val="21"/>
+        </w:rPr>
+      </w:pPr>
+      <w:r>
+        <w:rPr>
+          <w:rFonts w:ascii="Arial" w:eastAsia="Times New Roman" w:hAnsi="Arial" w:cs="Arial"/>
+          <w:color w:val="333333"/>
+          <w:sz w:val="21"/>
+          <w:szCs w:val="21"/>
+        </w:rPr>
+        <w:t xml:space="preserve">Users can add </w:t>
+      </w:r>
+      <w:r>
+        <w:rPr>
+          <w:rFonts w:ascii="Arial" w:eastAsia="Times New Roman" w:hAnsi="Arial" w:cs="Arial"/>
+          <w:color w:val="333333"/>
+          <w:sz w:val="21"/>
+          <w:szCs w:val="21"/>
+        </w:rPr>
+        <w:t xml:space="preserve">or remove </w:t>
+      </w:r>
+      <w:r>
+        <w:rPr>
+          <w:rFonts w:ascii="Arial" w:eastAsia="Times New Roman" w:hAnsi="Arial" w:cs="Arial"/>
+          <w:color w:val="333333"/>
+          <w:sz w:val="21"/>
+          <w:szCs w:val="21"/>
+        </w:rPr>
+        <w:t>options to a poll</w:t>
       </w:r>
     </w:p>
     <w:p>
@@ -414,7 +703,7 @@
           <w:sz w:val="21"/>
           <w:szCs w:val="21"/>
         </w:rPr>
-        <w:t>Poll overview page</w:t>
+        <w:t>Public poll overview page</w:t>
       </w:r>
     </w:p>
     <w:p>
@@ -440,6 +729,32 @@
           <w:sz w:val="21"/>
           <w:szCs w:val="21"/>
         </w:rPr>
+        <w:t>You can select and vote on one current poll (vote only once)</w:t>
+      </w:r>
+    </w:p>
+    <w:p>
+      <w:pPr>
+        <w:pStyle w:val="ListParagraph"/>
+        <w:numPr>
+          <w:ilvl w:val="1"/>
+          <w:numId w:val="8"/>
+        </w:numPr>
+        <w:shd w:val="clear" w:color="auto" w:fill="FFFFFF"/>
+        <w:spacing w:before="100" w:beforeAutospacing="1" w:after="100" w:afterAutospacing="1" w:line="252" w:lineRule="atLeast"/>
+        <w:rPr>
+          <w:rFonts w:ascii="Arial" w:eastAsia="Times New Roman" w:hAnsi="Arial" w:cs="Arial"/>
+          <w:color w:val="333333"/>
+          <w:sz w:val="21"/>
+          <w:szCs w:val="21"/>
+        </w:rPr>
+      </w:pPr>
+      <w:r>
+        <w:rPr>
+          <w:rFonts w:ascii="Arial" w:eastAsia="Times New Roman" w:hAnsi="Arial" w:cs="Arial"/>
+          <w:color w:val="333333"/>
+          <w:sz w:val="21"/>
+          <w:szCs w:val="21"/>
+        </w:rPr>
         <w:t>Shows what polls you have made</w:t>
       </w:r>
     </w:p>
@@ -466,33 +781,7 @@
           <w:sz w:val="21"/>
           <w:szCs w:val="21"/>
         </w:rPr>
-        <w:t>Shows what polls other have made</w:t>
-      </w:r>
-    </w:p>
-    <w:p>
-      <w:pPr>
-        <w:pStyle w:val="ListParagraph"/>
-        <w:numPr>
-          <w:ilvl w:val="0"/>
-          <w:numId w:val="8"/>
-        </w:numPr>
-        <w:shd w:val="clear" w:color="auto" w:fill="FFFFFF"/>
-        <w:spacing w:before="100" w:beforeAutospacing="1" w:after="100" w:afterAutospacing="1" w:line="252" w:lineRule="atLeast"/>
-        <w:rPr>
-          <w:rFonts w:ascii="Arial" w:eastAsia="Times New Roman" w:hAnsi="Arial" w:cs="Arial"/>
-          <w:color w:val="333333"/>
-          <w:sz w:val="21"/>
-          <w:szCs w:val="21"/>
-        </w:rPr>
-      </w:pPr>
-      <w:r>
-        <w:rPr>
-          <w:rFonts w:ascii="Arial" w:eastAsia="Times New Roman" w:hAnsi="Arial" w:cs="Arial"/>
-          <w:color w:val="333333"/>
-          <w:sz w:val="21"/>
-          <w:szCs w:val="21"/>
-        </w:rPr>
-        <w:t>Poll page</w:t>
+        <w:t>You can switch between polls</w:t>
       </w:r>
     </w:p>
     <w:p>
@@ -518,27 +807,7 @@
           <w:sz w:val="21"/>
           <w:szCs w:val="21"/>
         </w:rPr>
-        <w:t>You can vote if you haven’t yet. (</w:t>
-      </w:r>
-      <w:proofErr w:type="gramStart"/>
-      <w:r>
-        <w:rPr>
-          <w:rFonts w:ascii="Arial" w:eastAsia="Times New Roman" w:hAnsi="Arial" w:cs="Arial"/>
-          <w:color w:val="333333"/>
-          <w:sz w:val="21"/>
-          <w:szCs w:val="21"/>
-        </w:rPr>
-        <w:t>based</w:t>
-      </w:r>
-      <w:proofErr w:type="gramEnd"/>
-      <w:r>
-        <w:rPr>
-          <w:rFonts w:ascii="Arial" w:eastAsia="Times New Roman" w:hAnsi="Arial" w:cs="Arial"/>
-          <w:color w:val="333333"/>
-          <w:sz w:val="21"/>
-          <w:szCs w:val="21"/>
-        </w:rPr>
-        <w:t xml:space="preserve"> on Cookie).</w:t>
+        <w:t>You can vote if you haven’t yet. (based on Cookie).</w:t>
       </w:r>
     </w:p>
     <w:p>
@@ -668,33 +937,7 @@
           <w:sz w:val="21"/>
           <w:szCs w:val="21"/>
         </w:rPr>
-        <w:t>Users can add options to a poll</w:t>
-      </w:r>
-    </w:p>
-    <w:p>
-      <w:pPr>
-        <w:pStyle w:val="ListParagraph"/>
-        <w:numPr>
-          <w:ilvl w:val="0"/>
-          <w:numId w:val="8"/>
-        </w:numPr>
-        <w:shd w:val="clear" w:color="auto" w:fill="FFFFFF"/>
-        <w:spacing w:before="100" w:beforeAutospacing="1" w:after="100" w:afterAutospacing="1" w:line="252" w:lineRule="atLeast"/>
-        <w:rPr>
-          <w:rFonts w:ascii="Arial" w:eastAsia="Times New Roman" w:hAnsi="Arial" w:cs="Arial"/>
-          <w:color w:val="333333"/>
-          <w:sz w:val="21"/>
-          <w:szCs w:val="21"/>
-        </w:rPr>
-      </w:pPr>
-      <w:r>
-        <w:rPr>
-          <w:rFonts w:ascii="Arial" w:eastAsia="Times New Roman" w:hAnsi="Arial" w:cs="Arial"/>
-          <w:color w:val="333333"/>
-          <w:sz w:val="21"/>
-          <w:szCs w:val="21"/>
-        </w:rPr>
-        <w:t>Database has following relations:</w:t>
+        <w:t>Users can add or remove options to a poll</w:t>
       </w:r>
     </w:p>
     <w:p>
@@ -713,202 +956,20 @@
           <w:szCs w:val="21"/>
         </w:rPr>
       </w:pPr>
-      <w:r>
-        <w:rPr>
-          <w:rFonts w:ascii="Arial" w:eastAsia="Times New Roman" w:hAnsi="Arial" w:cs="Arial"/>
-          <w:color w:val="333333"/>
-          <w:sz w:val="21"/>
-          <w:szCs w:val="21"/>
-        </w:rPr>
-        <w:t xml:space="preserve">Mongoose, </w:t>
-      </w:r>
-      <w:proofErr w:type="spellStart"/>
-      <w:r>
-        <w:rPr>
-          <w:rFonts w:ascii="Arial" w:eastAsia="Times New Roman" w:hAnsi="Arial" w:cs="Arial"/>
-          <w:color w:val="333333"/>
-          <w:sz w:val="21"/>
-          <w:szCs w:val="21"/>
-        </w:rPr>
-        <w:t>Mongod</w:t>
-      </w:r>
-      <w:proofErr w:type="spellEnd"/>
-      <w:r>
-        <w:rPr>
-          <w:rFonts w:ascii="Arial" w:eastAsia="Times New Roman" w:hAnsi="Arial" w:cs="Arial"/>
-          <w:color w:val="333333"/>
-          <w:sz w:val="21"/>
-          <w:szCs w:val="21"/>
-        </w:rPr>
-        <w:t xml:space="preserve">, </w:t>
-      </w:r>
-      <w:proofErr w:type="spellStart"/>
-      <w:r>
-        <w:rPr>
-          <w:rFonts w:ascii="Arial" w:eastAsia="Times New Roman" w:hAnsi="Arial" w:cs="Arial"/>
-          <w:color w:val="333333"/>
-          <w:sz w:val="21"/>
-          <w:szCs w:val="21"/>
-        </w:rPr>
-        <w:t>Mongodb</w:t>
-      </w:r>
-      <w:proofErr w:type="spellEnd"/>
-      <w:r>
-        <w:rPr>
-          <w:rFonts w:ascii="Arial" w:eastAsia="Times New Roman" w:hAnsi="Arial" w:cs="Arial"/>
-          <w:color w:val="333333"/>
-          <w:sz w:val="21"/>
-          <w:szCs w:val="21"/>
-        </w:rPr>
-        <w:t xml:space="preserve"> </w:t>
-      </w:r>
-    </w:p>
-    <w:p>
-      <w:pPr>
-        <w:pStyle w:val="ListParagraph"/>
-        <w:numPr>
-          <w:ilvl w:val="1"/>
-          <w:numId w:val="8"/>
-        </w:numPr>
-        <w:shd w:val="clear" w:color="auto" w:fill="FFFFFF"/>
-        <w:spacing w:before="100" w:beforeAutospacing="1" w:after="100" w:afterAutospacing="1" w:line="252" w:lineRule="atLeast"/>
-        <w:rPr>
-          <w:rFonts w:ascii="Arial" w:eastAsia="Times New Roman" w:hAnsi="Arial" w:cs="Arial"/>
-          <w:color w:val="333333"/>
-          <w:sz w:val="21"/>
-          <w:szCs w:val="21"/>
-        </w:rPr>
-      </w:pPr>
-      <w:r>
-        <w:rPr>
-          <w:rFonts w:ascii="Arial" w:eastAsia="Times New Roman" w:hAnsi="Arial" w:cs="Arial"/>
-          <w:color w:val="333333"/>
-          <w:sz w:val="21"/>
-          <w:szCs w:val="21"/>
-        </w:rPr>
-        <w:t>User</w:t>
-      </w:r>
-    </w:p>
-    <w:p>
-      <w:pPr>
-        <w:pStyle w:val="ListParagraph"/>
-        <w:numPr>
-          <w:ilvl w:val="1"/>
-          <w:numId w:val="8"/>
-        </w:numPr>
-        <w:shd w:val="clear" w:color="auto" w:fill="FFFFFF"/>
-        <w:spacing w:before="100" w:beforeAutospacing="1" w:after="100" w:afterAutospacing="1" w:line="252" w:lineRule="atLeast"/>
-        <w:rPr>
-          <w:rFonts w:ascii="Arial" w:eastAsia="Times New Roman" w:hAnsi="Arial" w:cs="Arial"/>
-          <w:color w:val="333333"/>
-          <w:sz w:val="21"/>
-          <w:szCs w:val="21"/>
-        </w:rPr>
-      </w:pPr>
-    </w:p>
-    <w:p>
-      <w:pPr>
-        <w:pStyle w:val="ListParagraph"/>
-        <w:numPr>
-          <w:ilvl w:val="2"/>
-          <w:numId w:val="8"/>
-        </w:numPr>
-        <w:shd w:val="clear" w:color="auto" w:fill="FFFFFF"/>
-        <w:spacing w:before="100" w:beforeAutospacing="1" w:after="100" w:afterAutospacing="1" w:line="252" w:lineRule="atLeast"/>
-        <w:rPr>
-          <w:rFonts w:ascii="Arial" w:eastAsia="Times New Roman" w:hAnsi="Arial" w:cs="Arial"/>
-          <w:color w:val="333333"/>
-          <w:sz w:val="21"/>
-          <w:szCs w:val="21"/>
-        </w:rPr>
-      </w:pPr>
-      <w:r>
-        <w:rPr>
-          <w:rFonts w:ascii="Arial" w:eastAsia="Times New Roman" w:hAnsi="Arial" w:cs="Arial"/>
-          <w:color w:val="333333"/>
-          <w:sz w:val="21"/>
-          <w:szCs w:val="21"/>
-        </w:rPr>
-        <w:t>Polls</w:t>
-      </w:r>
-    </w:p>
-    <w:p>
-      <w:pPr>
-        <w:pStyle w:val="ListParagraph"/>
-        <w:numPr>
-          <w:ilvl w:val="3"/>
-          <w:numId w:val="8"/>
-        </w:numPr>
-        <w:shd w:val="clear" w:color="auto" w:fill="FFFFFF"/>
-        <w:spacing w:before="100" w:beforeAutospacing="1" w:after="100" w:afterAutospacing="1" w:line="252" w:lineRule="atLeast"/>
-        <w:rPr>
-          <w:rFonts w:ascii="Arial" w:eastAsia="Times New Roman" w:hAnsi="Arial" w:cs="Arial"/>
-          <w:color w:val="333333"/>
-          <w:sz w:val="21"/>
-          <w:szCs w:val="21"/>
-        </w:rPr>
-      </w:pPr>
-      <w:r>
-        <w:rPr>
-          <w:rFonts w:ascii="Arial" w:eastAsia="Times New Roman" w:hAnsi="Arial" w:cs="Arial"/>
-          <w:color w:val="333333"/>
-          <w:sz w:val="21"/>
-          <w:szCs w:val="21"/>
-        </w:rPr>
-        <w:t>Poll options</w:t>
-      </w:r>
-    </w:p>
-    <w:p>
-      <w:pPr>
-        <w:pStyle w:val="ListParagraph"/>
-        <w:numPr>
-          <w:ilvl w:val="1"/>
-          <w:numId w:val="8"/>
-        </w:numPr>
-        <w:shd w:val="clear" w:color="auto" w:fill="FFFFFF"/>
-        <w:spacing w:before="100" w:beforeAutospacing="1" w:after="100" w:afterAutospacing="1" w:line="252" w:lineRule="atLeast"/>
-        <w:rPr>
-          <w:rFonts w:ascii="Arial" w:eastAsia="Times New Roman" w:hAnsi="Arial" w:cs="Arial"/>
-          <w:color w:val="333333"/>
-          <w:sz w:val="21"/>
-          <w:szCs w:val="21"/>
-        </w:rPr>
-      </w:pPr>
-      <w:r>
-        <w:rPr>
-          <w:rFonts w:ascii="Arial" w:eastAsia="Times New Roman" w:hAnsi="Arial" w:cs="Arial"/>
-          <w:color w:val="333333"/>
-          <w:sz w:val="21"/>
-          <w:szCs w:val="21"/>
-        </w:rPr>
-        <w:t>How do you store user info such as session? Cookies,</w:t>
-      </w:r>
-    </w:p>
-    <w:p>
-      <w:pPr>
-        <w:pStyle w:val="ListParagraph"/>
-        <w:numPr>
-          <w:ilvl w:val="0"/>
-          <w:numId w:val="8"/>
-        </w:numPr>
-        <w:shd w:val="clear" w:color="auto" w:fill="FFFFFF"/>
-        <w:spacing w:before="100" w:beforeAutospacing="1" w:after="100" w:afterAutospacing="1" w:line="252" w:lineRule="atLeast"/>
-        <w:rPr>
-          <w:rFonts w:ascii="Arial" w:eastAsia="Times New Roman" w:hAnsi="Arial" w:cs="Arial"/>
-          <w:color w:val="333333"/>
-          <w:sz w:val="21"/>
-          <w:szCs w:val="21"/>
-        </w:rPr>
-      </w:pPr>
-      <w:r>
-        <w:rPr>
-          <w:rFonts w:ascii="Arial" w:eastAsia="Times New Roman" w:hAnsi="Arial" w:cs="Arial"/>
-          <w:color w:val="333333"/>
-          <w:sz w:val="21"/>
-          <w:szCs w:val="21"/>
-        </w:rPr>
-        <w:br/>
-      </w:r>
+    </w:p>
+    <w:p>
+      <w:pPr>
+        <w:pStyle w:val="ListParagraph"/>
+        <w:shd w:val="clear" w:color="auto" w:fill="FFFFFF"/>
+        <w:spacing w:before="100" w:beforeAutospacing="1" w:after="100" w:afterAutospacing="1" w:line="252" w:lineRule="atLeast"/>
+        <w:ind w:left="360"/>
+        <w:rPr>
+          <w:rFonts w:ascii="Arial" w:eastAsia="Times New Roman" w:hAnsi="Arial" w:cs="Arial"/>
+          <w:color w:val="333333"/>
+          <w:sz w:val="21"/>
+          <w:szCs w:val="21"/>
+        </w:rPr>
+      </w:pPr>
     </w:p>
     <w:sectPr>
       <w:pgSz w:w="12240" w:h="15840"/>

</xml_diff>

<commit_message>
added pollpage functionality but it remains unfinished
</commit_message>
<xml_diff>
--- a/Plan.docx
+++ b/Plan.docx
@@ -38,6 +38,88 @@
           <w:ilvl w:val="0"/>
           <w:numId w:val="8"/>
         </w:numPr>
+        <w:shd w:val="clear" w:color="auto" w:fill="FFFFFF"/>
+        <w:spacing w:before="100" w:beforeAutospacing="1" w:after="100" w:afterAutospacing="1" w:line="360" w:lineRule="auto"/>
+        <w:rPr>
+          <w:rFonts w:ascii="Arial" w:eastAsia="Times New Roman" w:hAnsi="Arial" w:cs="Arial"/>
+          <w:strike/>
+          <w:color w:val="333333"/>
+          <w:sz w:val="21"/>
+          <w:szCs w:val="21"/>
+        </w:rPr>
+      </w:pPr>
+      <w:r>
+        <w:rPr>
+          <w:rFonts w:ascii="Arial" w:eastAsia="Times New Roman" w:hAnsi="Arial" w:cs="Arial"/>
+          <w:strike/>
+          <w:color w:val="333333"/>
+          <w:sz w:val="21"/>
+          <w:szCs w:val="21"/>
+        </w:rPr>
+        <w:t>As an authenticated user, I can see the aggregate results of my polls.</w:t>
+      </w:r>
+    </w:p>
+    <w:p>
+      <w:pPr>
+        <w:pStyle w:val="ListParagraph"/>
+        <w:numPr>
+          <w:ilvl w:val="0"/>
+          <w:numId w:val="8"/>
+        </w:numPr>
+        <w:shd w:val="clear" w:color="auto" w:fill="FFFFFF"/>
+        <w:spacing w:before="100" w:beforeAutospacing="1" w:after="100" w:afterAutospacing="1" w:line="360" w:lineRule="auto"/>
+        <w:rPr>
+          <w:rFonts w:ascii="Arial" w:eastAsia="Times New Roman" w:hAnsi="Arial" w:cs="Arial"/>
+          <w:strike/>
+          <w:color w:val="333333"/>
+          <w:sz w:val="21"/>
+          <w:szCs w:val="21"/>
+        </w:rPr>
+      </w:pPr>
+      <w:r>
+        <w:rPr>
+          <w:rFonts w:ascii="Arial" w:eastAsia="Times New Roman" w:hAnsi="Arial" w:cs="Arial"/>
+          <w:strike/>
+          <w:color w:val="333333"/>
+          <w:sz w:val="21"/>
+          <w:szCs w:val="21"/>
+        </w:rPr>
+        <w:t>As an authenticated user, I can create a poll with any number of possible items.</w:t>
+      </w:r>
+    </w:p>
+    <w:p>
+      <w:pPr>
+        <w:pStyle w:val="ListParagraph"/>
+        <w:numPr>
+          <w:ilvl w:val="0"/>
+          <w:numId w:val="8"/>
+        </w:numPr>
+        <w:shd w:val="clear" w:color="auto" w:fill="FFFFFF"/>
+        <w:spacing w:before="100" w:beforeAutospacing="1" w:after="100" w:afterAutospacing="1" w:line="360" w:lineRule="auto"/>
+        <w:rPr>
+          <w:rFonts w:ascii="Arial" w:eastAsia="Times New Roman" w:hAnsi="Arial" w:cs="Arial"/>
+          <w:color w:val="333333"/>
+          <w:sz w:val="21"/>
+          <w:szCs w:val="21"/>
+        </w:rPr>
+      </w:pPr>
+      <w:r>
+        <w:rPr>
+          <w:rFonts w:ascii="Arial" w:eastAsia="Times New Roman" w:hAnsi="Arial" w:cs="Arial"/>
+          <w:color w:val="333333"/>
+          <w:sz w:val="21"/>
+          <w:szCs w:val="21"/>
+        </w:rPr>
+        <w:t>As an unauthenticated or authenticated user, I can see and vote on everyone's polls.</w:t>
+      </w:r>
+    </w:p>
+    <w:p>
+      <w:pPr>
+        <w:pStyle w:val="ListParagraph"/>
+        <w:numPr>
+          <w:ilvl w:val="0"/>
+          <w:numId w:val="8"/>
+        </w:numPr>
         <w:spacing w:line="360" w:lineRule="auto"/>
         <w:rPr>
           <w:rFonts w:ascii="Arial" w:hAnsi="Arial" w:cs="Arial"/>
@@ -80,86 +162,10 @@
           <w:sz w:val="21"/>
           <w:szCs w:val="21"/>
         </w:rPr>
-        <w:t>As an authenticated user, I can see the aggregate results of my polls.</w:t>
-      </w:r>
-    </w:p>
-    <w:p>
-      <w:pPr>
-        <w:pStyle w:val="ListParagraph"/>
-        <w:numPr>
-          <w:ilvl w:val="0"/>
-          <w:numId w:val="8"/>
-        </w:numPr>
-        <w:shd w:val="clear" w:color="auto" w:fill="FFFFFF"/>
-        <w:spacing w:before="100" w:beforeAutospacing="1" w:after="100" w:afterAutospacing="1" w:line="360" w:lineRule="auto"/>
-        <w:rPr>
-          <w:rFonts w:ascii="Arial" w:eastAsia="Times New Roman" w:hAnsi="Arial" w:cs="Arial"/>
-          <w:color w:val="333333"/>
-          <w:sz w:val="21"/>
-          <w:szCs w:val="21"/>
-        </w:rPr>
-      </w:pPr>
-      <w:r>
-        <w:rPr>
-          <w:rFonts w:ascii="Arial" w:eastAsia="Times New Roman" w:hAnsi="Arial" w:cs="Arial"/>
-          <w:color w:val="333333"/>
-          <w:sz w:val="21"/>
-          <w:szCs w:val="21"/>
-        </w:rPr>
         <w:t>As an authenticated user, I can delete polls that I decide I don't want anymore.</w:t>
       </w:r>
-    </w:p>
-    <w:p>
-      <w:pPr>
-        <w:pStyle w:val="ListParagraph"/>
-        <w:numPr>
-          <w:ilvl w:val="0"/>
-          <w:numId w:val="8"/>
-        </w:numPr>
-        <w:shd w:val="clear" w:color="auto" w:fill="FFFFFF"/>
-        <w:spacing w:before="100" w:beforeAutospacing="1" w:after="100" w:afterAutospacing="1" w:line="360" w:lineRule="auto"/>
-        <w:rPr>
-          <w:rFonts w:ascii="Arial" w:eastAsia="Times New Roman" w:hAnsi="Arial" w:cs="Arial"/>
-          <w:color w:val="333333"/>
-          <w:sz w:val="21"/>
-          <w:szCs w:val="21"/>
-        </w:rPr>
-      </w:pPr>
-      <w:r>
-        <w:rPr>
-          <w:rFonts w:ascii="Arial" w:eastAsia="Times New Roman" w:hAnsi="Arial" w:cs="Arial"/>
-          <w:color w:val="333333"/>
-          <w:sz w:val="21"/>
-          <w:szCs w:val="21"/>
-        </w:rPr>
-        <w:t>As an authenticated user, I can create a poll with any number of possible items.</w:t>
-      </w:r>
-    </w:p>
-    <w:p>
-      <w:pPr>
-        <w:pStyle w:val="ListParagraph"/>
-        <w:numPr>
-          <w:ilvl w:val="0"/>
-          <w:numId w:val="8"/>
-        </w:numPr>
-        <w:shd w:val="clear" w:color="auto" w:fill="FFFFFF"/>
-        <w:spacing w:before="100" w:beforeAutospacing="1" w:after="100" w:afterAutospacing="1" w:line="360" w:lineRule="auto"/>
-        <w:rPr>
-          <w:rFonts w:ascii="Arial" w:eastAsia="Times New Roman" w:hAnsi="Arial" w:cs="Arial"/>
-          <w:color w:val="333333"/>
-          <w:sz w:val="21"/>
-          <w:szCs w:val="21"/>
-        </w:rPr>
-      </w:pPr>
-      <w:r>
-        <w:rPr>
-          <w:rFonts w:ascii="Arial" w:eastAsia="Times New Roman" w:hAnsi="Arial" w:cs="Arial"/>
-          <w:color w:val="333333"/>
-          <w:sz w:val="21"/>
-          <w:szCs w:val="21"/>
-        </w:rPr>
-        <w:t>As an unauthenticated or authenticated user, I can see and vote on everyone's polls.</w:t>
-      </w:r>
+      <w:bookmarkStart w:id="0" w:name="_GoBack"/>
+      <w:bookmarkEnd w:id="0"/>
     </w:p>
     <w:p>
       <w:pPr>
@@ -343,6 +349,41 @@
       <w:pPr>
         <w:pStyle w:val="ListParagraph"/>
         <w:numPr>
+          <w:ilvl w:val="0"/>
+          <w:numId w:val="8"/>
+        </w:numPr>
+        <w:shd w:val="clear" w:color="auto" w:fill="FFFFFF"/>
+        <w:spacing w:before="100" w:beforeAutospacing="1" w:after="100" w:afterAutospacing="1" w:line="252" w:lineRule="atLeast"/>
+        <w:rPr>
+          <w:rFonts w:ascii="Arial" w:eastAsia="Times New Roman" w:hAnsi="Arial" w:cs="Arial"/>
+          <w:color w:val="333333"/>
+          <w:sz w:val="21"/>
+          <w:szCs w:val="21"/>
+        </w:rPr>
+      </w:pPr>
+      <w:r>
+        <w:rPr>
+          <w:rFonts w:ascii="Arial" w:eastAsia="Times New Roman" w:hAnsi="Arial" w:cs="Arial"/>
+          <w:color w:val="333333"/>
+          <w:sz w:val="21"/>
+          <w:szCs w:val="21"/>
+        </w:rPr>
+        <w:t>You own polls</w:t>
+      </w:r>
+      <w:r>
+        <w:rPr>
+          <w:rFonts w:ascii="Arial" w:eastAsia="Times New Roman" w:hAnsi="Arial" w:cs="Arial"/>
+          <w:color w:val="333333"/>
+          <w:sz w:val="21"/>
+          <w:szCs w:val="21"/>
+        </w:rPr>
+        <w:t xml:space="preserve"> overview page</w:t>
+      </w:r>
+    </w:p>
+    <w:p>
+      <w:pPr>
+        <w:pStyle w:val="ListParagraph"/>
+        <w:numPr>
           <w:ilvl w:val="1"/>
           <w:numId w:val="8"/>
         </w:numPr>
@@ -362,7 +403,7 @@
           <w:sz w:val="21"/>
           <w:szCs w:val="21"/>
         </w:rPr>
-        <w:t>You can switch to overview of your polls</w:t>
+        <w:t>You can select and vote on one current poll (vote only once)</w:t>
       </w:r>
     </w:p>
     <w:p>
@@ -388,16 +429,14 @@
           <w:sz w:val="21"/>
           <w:szCs w:val="21"/>
         </w:rPr>
-        <w:t>On submit redirect to your poll overview page</w:t>
-      </w:r>
-      <w:bookmarkStart w:id="0" w:name="_GoBack"/>
-      <w:bookmarkEnd w:id="0"/>
-    </w:p>
-    <w:p>
-      <w:pPr>
-        <w:pStyle w:val="ListParagraph"/>
-        <w:numPr>
-          <w:ilvl w:val="0"/>
+        <w:t>ou can vote if you haven’t yet. (based on Cookie).</w:t>
+      </w:r>
+    </w:p>
+    <w:p>
+      <w:pPr>
+        <w:pStyle w:val="ListParagraph"/>
+        <w:numPr>
+          <w:ilvl w:val="1"/>
           <w:numId w:val="8"/>
         </w:numPr>
         <w:shd w:val="clear" w:color="auto" w:fill="FFFFFF"/>
@@ -416,16 +455,7 @@
           <w:sz w:val="21"/>
           <w:szCs w:val="21"/>
         </w:rPr>
-        <w:t>You own polls</w:t>
-      </w:r>
-      <w:r>
-        <w:rPr>
-          <w:rFonts w:ascii="Arial" w:eastAsia="Times New Roman" w:hAnsi="Arial" w:cs="Arial"/>
-          <w:color w:val="333333"/>
-          <w:sz w:val="21"/>
-          <w:szCs w:val="21"/>
-        </w:rPr>
-        <w:t xml:space="preserve"> overview page</w:t>
+        <w:t>You can share the poll on Facebook and Twitter</w:t>
       </w:r>
     </w:p>
     <w:p>
@@ -451,189 +481,7 @@
           <w:sz w:val="21"/>
           <w:szCs w:val="21"/>
         </w:rPr>
-        <w:t>You can select and vote on one current poll (vote only once)</w:t>
-      </w:r>
-    </w:p>
-    <w:p>
-      <w:pPr>
-        <w:pStyle w:val="ListParagraph"/>
-        <w:numPr>
-          <w:ilvl w:val="1"/>
-          <w:numId w:val="8"/>
-        </w:numPr>
-        <w:shd w:val="clear" w:color="auto" w:fill="FFFFFF"/>
-        <w:spacing w:before="100" w:beforeAutospacing="1" w:after="100" w:afterAutospacing="1" w:line="252" w:lineRule="atLeast"/>
-        <w:rPr>
-          <w:rFonts w:ascii="Arial" w:eastAsia="Times New Roman" w:hAnsi="Arial" w:cs="Arial"/>
-          <w:color w:val="333333"/>
-          <w:sz w:val="21"/>
-          <w:szCs w:val="21"/>
-        </w:rPr>
-      </w:pPr>
-      <w:r>
-        <w:rPr>
-          <w:rFonts w:ascii="Arial" w:eastAsia="Times New Roman" w:hAnsi="Arial" w:cs="Arial"/>
-          <w:color w:val="333333"/>
-          <w:sz w:val="21"/>
-          <w:szCs w:val="21"/>
-        </w:rPr>
-        <w:t>Shows what polls you have made</w:t>
-      </w:r>
-    </w:p>
-    <w:p>
-      <w:pPr>
-        <w:pStyle w:val="ListParagraph"/>
-        <w:numPr>
-          <w:ilvl w:val="1"/>
-          <w:numId w:val="8"/>
-        </w:numPr>
-        <w:shd w:val="clear" w:color="auto" w:fill="FFFFFF"/>
-        <w:spacing w:before="100" w:beforeAutospacing="1" w:after="100" w:afterAutospacing="1" w:line="252" w:lineRule="atLeast"/>
-        <w:rPr>
-          <w:rFonts w:ascii="Arial" w:eastAsia="Times New Roman" w:hAnsi="Arial" w:cs="Arial"/>
-          <w:color w:val="333333"/>
-          <w:sz w:val="21"/>
-          <w:szCs w:val="21"/>
-        </w:rPr>
-      </w:pPr>
-      <w:r>
-        <w:rPr>
-          <w:rFonts w:ascii="Arial" w:eastAsia="Times New Roman" w:hAnsi="Arial" w:cs="Arial"/>
-          <w:color w:val="333333"/>
-          <w:sz w:val="21"/>
-          <w:szCs w:val="21"/>
-        </w:rPr>
-        <w:t>You can switch between polls</w:t>
-      </w:r>
-    </w:p>
-    <w:p>
-      <w:pPr>
-        <w:pStyle w:val="ListParagraph"/>
-        <w:numPr>
-          <w:ilvl w:val="1"/>
-          <w:numId w:val="8"/>
-        </w:numPr>
-        <w:shd w:val="clear" w:color="auto" w:fill="FFFFFF"/>
-        <w:spacing w:before="100" w:beforeAutospacing="1" w:after="100" w:afterAutospacing="1" w:line="252" w:lineRule="atLeast"/>
-        <w:rPr>
-          <w:rFonts w:ascii="Arial" w:eastAsia="Times New Roman" w:hAnsi="Arial" w:cs="Arial"/>
-          <w:color w:val="333333"/>
-          <w:sz w:val="21"/>
-          <w:szCs w:val="21"/>
-        </w:rPr>
-      </w:pPr>
-      <w:r>
-        <w:rPr>
-          <w:rFonts w:ascii="Arial" w:eastAsia="Times New Roman" w:hAnsi="Arial" w:cs="Arial"/>
-          <w:color w:val="333333"/>
-          <w:sz w:val="21"/>
-          <w:szCs w:val="21"/>
-        </w:rPr>
-        <w:t>You can vote if you haven’t yet. (based on Cookie).</w:t>
-      </w:r>
-    </w:p>
-    <w:p>
-      <w:pPr>
-        <w:pStyle w:val="ListParagraph"/>
-        <w:numPr>
-          <w:ilvl w:val="1"/>
-          <w:numId w:val="8"/>
-        </w:numPr>
-        <w:shd w:val="clear" w:color="auto" w:fill="FFFFFF"/>
-        <w:spacing w:before="100" w:beforeAutospacing="1" w:after="100" w:afterAutospacing="1" w:line="252" w:lineRule="atLeast"/>
-        <w:rPr>
-          <w:rFonts w:ascii="Arial" w:eastAsia="Times New Roman" w:hAnsi="Arial" w:cs="Arial"/>
-          <w:color w:val="333333"/>
-          <w:sz w:val="21"/>
-          <w:szCs w:val="21"/>
-        </w:rPr>
-      </w:pPr>
-      <w:r>
-        <w:rPr>
-          <w:rFonts w:ascii="Arial" w:eastAsia="Times New Roman" w:hAnsi="Arial" w:cs="Arial"/>
-          <w:color w:val="333333"/>
-          <w:sz w:val="21"/>
-          <w:szCs w:val="21"/>
-        </w:rPr>
-        <w:t>Show’s current poll results</w:t>
-      </w:r>
-    </w:p>
-    <w:p>
-      <w:pPr>
-        <w:pStyle w:val="ListParagraph"/>
-        <w:numPr>
-          <w:ilvl w:val="1"/>
-          <w:numId w:val="8"/>
-        </w:numPr>
-        <w:shd w:val="clear" w:color="auto" w:fill="FFFFFF"/>
-        <w:spacing w:before="100" w:beforeAutospacing="1" w:after="100" w:afterAutospacing="1" w:line="252" w:lineRule="atLeast"/>
-        <w:rPr>
-          <w:rFonts w:ascii="Arial" w:eastAsia="Times New Roman" w:hAnsi="Arial" w:cs="Arial"/>
-          <w:color w:val="333333"/>
-          <w:sz w:val="21"/>
-          <w:szCs w:val="21"/>
-        </w:rPr>
-      </w:pPr>
-      <w:r>
-        <w:rPr>
-          <w:rFonts w:ascii="Arial" w:eastAsia="Times New Roman" w:hAnsi="Arial" w:cs="Arial"/>
-          <w:color w:val="333333"/>
-          <w:sz w:val="21"/>
-          <w:szCs w:val="21"/>
-        </w:rPr>
-        <w:t>You can share the poll on Facebook and Twitter</w:t>
-      </w:r>
-    </w:p>
-    <w:p>
-      <w:pPr>
-        <w:pStyle w:val="ListParagraph"/>
-        <w:numPr>
-          <w:ilvl w:val="1"/>
-          <w:numId w:val="8"/>
-        </w:numPr>
-        <w:shd w:val="clear" w:color="auto" w:fill="FFFFFF"/>
-        <w:spacing w:before="100" w:beforeAutospacing="1" w:after="100" w:afterAutospacing="1" w:line="252" w:lineRule="atLeast"/>
-        <w:rPr>
-          <w:rFonts w:ascii="Arial" w:eastAsia="Times New Roman" w:hAnsi="Arial" w:cs="Arial"/>
-          <w:color w:val="333333"/>
-          <w:sz w:val="21"/>
-          <w:szCs w:val="21"/>
-        </w:rPr>
-      </w:pPr>
-      <w:r>
-        <w:rPr>
-          <w:rFonts w:ascii="Arial" w:eastAsia="Times New Roman" w:hAnsi="Arial" w:cs="Arial"/>
-          <w:color w:val="333333"/>
-          <w:sz w:val="21"/>
-          <w:szCs w:val="21"/>
-        </w:rPr>
         <w:t>Users can delete their polls</w:t>
-      </w:r>
-    </w:p>
-    <w:p>
-      <w:pPr>
-        <w:pStyle w:val="ListParagraph"/>
-        <w:numPr>
-          <w:ilvl w:val="1"/>
-          <w:numId w:val="8"/>
-        </w:numPr>
-        <w:shd w:val="clear" w:color="auto" w:fill="FFFFFF"/>
-        <w:spacing w:before="100" w:beforeAutospacing="1" w:after="100" w:afterAutospacing="1" w:line="252" w:lineRule="atLeast"/>
-        <w:rPr>
-          <w:rFonts w:ascii="Arial" w:eastAsia="Times New Roman" w:hAnsi="Arial" w:cs="Arial"/>
-          <w:color w:val="333333"/>
-          <w:sz w:val="21"/>
-          <w:szCs w:val="21"/>
-        </w:rPr>
-      </w:pPr>
-      <w:r>
-        <w:rPr>
-          <w:rFonts w:ascii="Arial" w:eastAsia="Times New Roman" w:hAnsi="Arial" w:cs="Arial"/>
-          <w:color w:val="333333"/>
-          <w:sz w:val="21"/>
-          <w:szCs w:val="21"/>
-        </w:rPr>
-        <w:t>You can see the chart Chart.js</w:t>
       </w:r>
     </w:p>
     <w:p>

</xml_diff>

<commit_message>
added delete functionality to my polls page
</commit_message>
<xml_diff>
--- a/Plan.docx
+++ b/Plan.docx
@@ -56,7 +56,19 @@
           <w:sz w:val="21"/>
           <w:szCs w:val="21"/>
         </w:rPr>
-        <w:t>As an authenticated user, I can see the aggregate results of my polls.</w:t>
+        <w:t>As an authenticated user, I can see the aggr</w:t>
+      </w:r>
+      <w:bookmarkStart w:id="0" w:name="_GoBack"/>
+      <w:bookmarkEnd w:id="0"/>
+      <w:r>
+        <w:rPr>
+          <w:rFonts w:ascii="Arial" w:eastAsia="Times New Roman" w:hAnsi="Arial" w:cs="Arial"/>
+          <w:strike/>
+          <w:color w:val="333333"/>
+          <w:sz w:val="21"/>
+          <w:szCs w:val="21"/>
+        </w:rPr>
+        <w:t>egate results of my polls.</w:t>
       </w:r>
     </w:p>
     <w:p>
@@ -94,35 +106,10 @@
           <w:ilvl w:val="0"/>
           <w:numId w:val="8"/>
         </w:numPr>
-        <w:shd w:val="clear" w:color="auto" w:fill="FFFFFF"/>
-        <w:spacing w:before="100" w:beforeAutospacing="1" w:after="100" w:afterAutospacing="1" w:line="360" w:lineRule="auto"/>
-        <w:rPr>
-          <w:rFonts w:ascii="Arial" w:eastAsia="Times New Roman" w:hAnsi="Arial" w:cs="Arial"/>
-          <w:color w:val="333333"/>
-          <w:sz w:val="21"/>
-          <w:szCs w:val="21"/>
-        </w:rPr>
-      </w:pPr>
-      <w:r>
-        <w:rPr>
-          <w:rFonts w:ascii="Arial" w:eastAsia="Times New Roman" w:hAnsi="Arial" w:cs="Arial"/>
-          <w:color w:val="333333"/>
-          <w:sz w:val="21"/>
-          <w:szCs w:val="21"/>
-        </w:rPr>
-        <w:t>As an unauthenticated or authenticated user, I can see and vote on everyone's polls.</w:t>
-      </w:r>
-    </w:p>
-    <w:p>
-      <w:pPr>
-        <w:pStyle w:val="ListParagraph"/>
-        <w:numPr>
-          <w:ilvl w:val="0"/>
-          <w:numId w:val="8"/>
-        </w:numPr>
         <w:spacing w:line="360" w:lineRule="auto"/>
         <w:rPr>
           <w:rFonts w:ascii="Arial" w:hAnsi="Arial" w:cs="Arial"/>
+          <w:strike/>
           <w:color w:val="333333"/>
           <w:sz w:val="21"/>
           <w:szCs w:val="21"/>
@@ -132,6 +119,7 @@
       <w:r>
         <w:rPr>
           <w:rFonts w:ascii="Arial" w:eastAsia="Times New Roman" w:hAnsi="Arial" w:cs="Arial"/>
+          <w:strike/>
           <w:color w:val="333333"/>
           <w:sz w:val="21"/>
           <w:szCs w:val="21"/>
@@ -150,22 +138,22 @@
         <w:spacing w:before="100" w:beforeAutospacing="1" w:after="100" w:afterAutospacing="1" w:line="360" w:lineRule="auto"/>
         <w:rPr>
           <w:rFonts w:ascii="Arial" w:eastAsia="Times New Roman" w:hAnsi="Arial" w:cs="Arial"/>
-          <w:color w:val="333333"/>
-          <w:sz w:val="21"/>
-          <w:szCs w:val="21"/>
-        </w:rPr>
-      </w:pPr>
-      <w:r>
-        <w:rPr>
-          <w:rFonts w:ascii="Arial" w:eastAsia="Times New Roman" w:hAnsi="Arial" w:cs="Arial"/>
-          <w:color w:val="333333"/>
-          <w:sz w:val="21"/>
-          <w:szCs w:val="21"/>
-        </w:rPr>
-        <w:t>As an authenticated user, I can delete polls that I decide I don't want anymore.</w:t>
-      </w:r>
-      <w:bookmarkStart w:id="0" w:name="_GoBack"/>
-      <w:bookmarkEnd w:id="0"/>
+          <w:strike/>
+          <w:color w:val="333333"/>
+          <w:sz w:val="21"/>
+          <w:szCs w:val="21"/>
+        </w:rPr>
+      </w:pPr>
+      <w:r>
+        <w:rPr>
+          <w:rFonts w:ascii="Arial" w:eastAsia="Times New Roman" w:hAnsi="Arial" w:cs="Arial"/>
+          <w:strike/>
+          <w:color w:val="333333"/>
+          <w:sz w:val="21"/>
+          <w:szCs w:val="21"/>
+        </w:rPr>
+        <w:t>As an unauthenticated or authenticated user, I can see the results of polls in chart form. (This could be implemented using Chart.js or Google Charts.)</w:t>
+      </w:r>
     </w:p>
     <w:p>
       <w:pPr>
@@ -190,7 +178,7 @@
           <w:sz w:val="21"/>
           <w:szCs w:val="21"/>
         </w:rPr>
-        <w:t>As an unauthenticated or authenticated user, I can see the results of polls in chart form. (This could be implemented using Chart.js or Google Charts.)</w:t>
+        <w:t>As an unauthenticated or authenticated user, I can see and vote on everyone's polls.</w:t>
       </w:r>
     </w:p>
     <w:p>
@@ -216,6 +204,32 @@
           <w:sz w:val="21"/>
           <w:szCs w:val="21"/>
         </w:rPr>
+        <w:t>As an authenticated user, I can delete polls that I decide I don't want anymore.</w:t>
+      </w:r>
+    </w:p>
+    <w:p>
+      <w:pPr>
+        <w:pStyle w:val="ListParagraph"/>
+        <w:numPr>
+          <w:ilvl w:val="0"/>
+          <w:numId w:val="8"/>
+        </w:numPr>
+        <w:shd w:val="clear" w:color="auto" w:fill="FFFFFF"/>
+        <w:spacing w:before="100" w:beforeAutospacing="1" w:after="100" w:afterAutospacing="1" w:line="360" w:lineRule="auto"/>
+        <w:rPr>
+          <w:rFonts w:ascii="Arial" w:eastAsia="Times New Roman" w:hAnsi="Arial" w:cs="Arial"/>
+          <w:color w:val="333333"/>
+          <w:sz w:val="21"/>
+          <w:szCs w:val="21"/>
+        </w:rPr>
+      </w:pPr>
+      <w:r>
+        <w:rPr>
+          <w:rFonts w:ascii="Arial" w:eastAsia="Times New Roman" w:hAnsi="Arial" w:cs="Arial"/>
+          <w:color w:val="333333"/>
+          <w:sz w:val="21"/>
+          <w:szCs w:val="21"/>
+        </w:rPr>
         <w:t>As an authenticated user, if I don't like the options on a poll, I can create a new option.</w:t>
       </w:r>
     </w:p>
@@ -422,14 +436,47 @@
           <w:szCs w:val="21"/>
         </w:rPr>
       </w:pPr>
-      <w:r>
-        <w:rPr>
-          <w:rFonts w:ascii="Arial" w:eastAsia="Times New Roman" w:hAnsi="Arial" w:cs="Arial"/>
-          <w:color w:val="333333"/>
-          <w:sz w:val="21"/>
-          <w:szCs w:val="21"/>
-        </w:rPr>
-        <w:t>ou can vote if you haven’t yet. (based on Cookie).</w:t>
+      <w:proofErr w:type="spellStart"/>
+      <w:proofErr w:type="gramStart"/>
+      <w:r>
+        <w:rPr>
+          <w:rFonts w:ascii="Arial" w:eastAsia="Times New Roman" w:hAnsi="Arial" w:cs="Arial"/>
+          <w:color w:val="333333"/>
+          <w:sz w:val="21"/>
+          <w:szCs w:val="21"/>
+        </w:rPr>
+        <w:t>ou</w:t>
+      </w:r>
+      <w:proofErr w:type="spellEnd"/>
+      <w:proofErr w:type="gramEnd"/>
+      <w:r>
+        <w:rPr>
+          <w:rFonts w:ascii="Arial" w:eastAsia="Times New Roman" w:hAnsi="Arial" w:cs="Arial"/>
+          <w:color w:val="333333"/>
+          <w:sz w:val="21"/>
+          <w:szCs w:val="21"/>
+        </w:rPr>
+        <w:t xml:space="preserve"> can vote if you haven’t yet. (</w:t>
+      </w:r>
+      <w:proofErr w:type="gramStart"/>
+      <w:r>
+        <w:rPr>
+          <w:rFonts w:ascii="Arial" w:eastAsia="Times New Roman" w:hAnsi="Arial" w:cs="Arial"/>
+          <w:color w:val="333333"/>
+          <w:sz w:val="21"/>
+          <w:szCs w:val="21"/>
+        </w:rPr>
+        <w:t>based</w:t>
+      </w:r>
+      <w:proofErr w:type="gramEnd"/>
+      <w:r>
+        <w:rPr>
+          <w:rFonts w:ascii="Arial" w:eastAsia="Times New Roman" w:hAnsi="Arial" w:cs="Arial"/>
+          <w:color w:val="333333"/>
+          <w:sz w:val="21"/>
+          <w:szCs w:val="21"/>
+        </w:rPr>
+        <w:t xml:space="preserve"> on Cookie).</w:t>
       </w:r>
     </w:p>
     <w:p>
@@ -577,7 +624,27 @@
           <w:sz w:val="21"/>
           <w:szCs w:val="21"/>
         </w:rPr>
-        <w:t>You can select and vote on one current poll (vote only once)</w:t>
+        <w:t>You can vote if you haven’t yet. (</w:t>
+      </w:r>
+      <w:proofErr w:type="gramStart"/>
+      <w:r>
+        <w:rPr>
+          <w:rFonts w:ascii="Arial" w:eastAsia="Times New Roman" w:hAnsi="Arial" w:cs="Arial"/>
+          <w:color w:val="333333"/>
+          <w:sz w:val="21"/>
+          <w:szCs w:val="21"/>
+        </w:rPr>
+        <w:t>based</w:t>
+      </w:r>
+      <w:proofErr w:type="gramEnd"/>
+      <w:r>
+        <w:rPr>
+          <w:rFonts w:ascii="Arial" w:eastAsia="Times New Roman" w:hAnsi="Arial" w:cs="Arial"/>
+          <w:color w:val="333333"/>
+          <w:sz w:val="21"/>
+          <w:szCs w:val="21"/>
+        </w:rPr>
+        <w:t xml:space="preserve"> on Cookie).</w:t>
       </w:r>
     </w:p>
     <w:p>
@@ -603,7 +670,7 @@
           <w:sz w:val="21"/>
           <w:szCs w:val="21"/>
         </w:rPr>
-        <w:t>Shows what polls you have made</w:t>
+        <w:t>Users can delete their polls</w:t>
       </w:r>
     </w:p>
     <w:p>
@@ -629,174 +696,15 @@
           <w:sz w:val="21"/>
           <w:szCs w:val="21"/>
         </w:rPr>
-        <w:t>You can switch between polls</w:t>
+        <w:t>Users can add or remove options to a poll</w:t>
       </w:r>
     </w:p>
     <w:p>
       <w:pPr>
         <w:pStyle w:val="ListParagraph"/>
-        <w:numPr>
-          <w:ilvl w:val="1"/>
-          <w:numId w:val="8"/>
-        </w:numPr>
         <w:shd w:val="clear" w:color="auto" w:fill="FFFFFF"/>
         <w:spacing w:before="100" w:beforeAutospacing="1" w:after="100" w:afterAutospacing="1" w:line="252" w:lineRule="atLeast"/>
-        <w:rPr>
-          <w:rFonts w:ascii="Arial" w:eastAsia="Times New Roman" w:hAnsi="Arial" w:cs="Arial"/>
-          <w:color w:val="333333"/>
-          <w:sz w:val="21"/>
-          <w:szCs w:val="21"/>
-        </w:rPr>
-      </w:pPr>
-      <w:r>
-        <w:rPr>
-          <w:rFonts w:ascii="Arial" w:eastAsia="Times New Roman" w:hAnsi="Arial" w:cs="Arial"/>
-          <w:color w:val="333333"/>
-          <w:sz w:val="21"/>
-          <w:szCs w:val="21"/>
-        </w:rPr>
-        <w:t>You can vote if you haven’t yet. (based on Cookie).</w:t>
-      </w:r>
-    </w:p>
-    <w:p>
-      <w:pPr>
-        <w:pStyle w:val="ListParagraph"/>
-        <w:numPr>
-          <w:ilvl w:val="1"/>
-          <w:numId w:val="8"/>
-        </w:numPr>
-        <w:shd w:val="clear" w:color="auto" w:fill="FFFFFF"/>
-        <w:spacing w:before="100" w:beforeAutospacing="1" w:after="100" w:afterAutospacing="1" w:line="252" w:lineRule="atLeast"/>
-        <w:rPr>
-          <w:rFonts w:ascii="Arial" w:eastAsia="Times New Roman" w:hAnsi="Arial" w:cs="Arial"/>
-          <w:color w:val="333333"/>
-          <w:sz w:val="21"/>
-          <w:szCs w:val="21"/>
-        </w:rPr>
-      </w:pPr>
-      <w:r>
-        <w:rPr>
-          <w:rFonts w:ascii="Arial" w:eastAsia="Times New Roman" w:hAnsi="Arial" w:cs="Arial"/>
-          <w:color w:val="333333"/>
-          <w:sz w:val="21"/>
-          <w:szCs w:val="21"/>
-        </w:rPr>
-        <w:t>Show’s current poll results</w:t>
-      </w:r>
-    </w:p>
-    <w:p>
-      <w:pPr>
-        <w:pStyle w:val="ListParagraph"/>
-        <w:numPr>
-          <w:ilvl w:val="1"/>
-          <w:numId w:val="8"/>
-        </w:numPr>
-        <w:shd w:val="clear" w:color="auto" w:fill="FFFFFF"/>
-        <w:spacing w:before="100" w:beforeAutospacing="1" w:after="100" w:afterAutospacing="1" w:line="252" w:lineRule="atLeast"/>
-        <w:rPr>
-          <w:rFonts w:ascii="Arial" w:eastAsia="Times New Roman" w:hAnsi="Arial" w:cs="Arial"/>
-          <w:color w:val="333333"/>
-          <w:sz w:val="21"/>
-          <w:szCs w:val="21"/>
-        </w:rPr>
-      </w:pPr>
-      <w:r>
-        <w:rPr>
-          <w:rFonts w:ascii="Arial" w:eastAsia="Times New Roman" w:hAnsi="Arial" w:cs="Arial"/>
-          <w:color w:val="333333"/>
-          <w:sz w:val="21"/>
-          <w:szCs w:val="21"/>
-        </w:rPr>
-        <w:t>You can share the poll on Facebook and Twitter</w:t>
-      </w:r>
-    </w:p>
-    <w:p>
-      <w:pPr>
-        <w:pStyle w:val="ListParagraph"/>
-        <w:numPr>
-          <w:ilvl w:val="1"/>
-          <w:numId w:val="8"/>
-        </w:numPr>
-        <w:shd w:val="clear" w:color="auto" w:fill="FFFFFF"/>
-        <w:spacing w:before="100" w:beforeAutospacing="1" w:after="100" w:afterAutospacing="1" w:line="252" w:lineRule="atLeast"/>
-        <w:rPr>
-          <w:rFonts w:ascii="Arial" w:eastAsia="Times New Roman" w:hAnsi="Arial" w:cs="Arial"/>
-          <w:color w:val="333333"/>
-          <w:sz w:val="21"/>
-          <w:szCs w:val="21"/>
-        </w:rPr>
-      </w:pPr>
-      <w:r>
-        <w:rPr>
-          <w:rFonts w:ascii="Arial" w:eastAsia="Times New Roman" w:hAnsi="Arial" w:cs="Arial"/>
-          <w:color w:val="333333"/>
-          <w:sz w:val="21"/>
-          <w:szCs w:val="21"/>
-        </w:rPr>
-        <w:t>Users can delete their polls</w:t>
-      </w:r>
-    </w:p>
-    <w:p>
-      <w:pPr>
-        <w:pStyle w:val="ListParagraph"/>
-        <w:numPr>
-          <w:ilvl w:val="1"/>
-          <w:numId w:val="8"/>
-        </w:numPr>
-        <w:shd w:val="clear" w:color="auto" w:fill="FFFFFF"/>
-        <w:spacing w:before="100" w:beforeAutospacing="1" w:after="100" w:afterAutospacing="1" w:line="252" w:lineRule="atLeast"/>
-        <w:rPr>
-          <w:rFonts w:ascii="Arial" w:eastAsia="Times New Roman" w:hAnsi="Arial" w:cs="Arial"/>
-          <w:color w:val="333333"/>
-          <w:sz w:val="21"/>
-          <w:szCs w:val="21"/>
-        </w:rPr>
-      </w:pPr>
-      <w:r>
-        <w:rPr>
-          <w:rFonts w:ascii="Arial" w:eastAsia="Times New Roman" w:hAnsi="Arial" w:cs="Arial"/>
-          <w:color w:val="333333"/>
-          <w:sz w:val="21"/>
-          <w:szCs w:val="21"/>
-        </w:rPr>
-        <w:t>You can see the chart Chart.js</w:t>
-      </w:r>
-    </w:p>
-    <w:p>
-      <w:pPr>
-        <w:pStyle w:val="ListParagraph"/>
-        <w:numPr>
-          <w:ilvl w:val="1"/>
-          <w:numId w:val="8"/>
-        </w:numPr>
-        <w:shd w:val="clear" w:color="auto" w:fill="FFFFFF"/>
-        <w:spacing w:before="100" w:beforeAutospacing="1" w:after="100" w:afterAutospacing="1" w:line="252" w:lineRule="atLeast"/>
-        <w:rPr>
-          <w:rFonts w:ascii="Arial" w:eastAsia="Times New Roman" w:hAnsi="Arial" w:cs="Arial"/>
-          <w:color w:val="333333"/>
-          <w:sz w:val="21"/>
-          <w:szCs w:val="21"/>
-        </w:rPr>
-      </w:pPr>
-      <w:r>
-        <w:rPr>
-          <w:rFonts w:ascii="Arial" w:eastAsia="Times New Roman" w:hAnsi="Arial" w:cs="Arial"/>
-          <w:color w:val="333333"/>
-          <w:sz w:val="21"/>
-          <w:szCs w:val="21"/>
-        </w:rPr>
-        <w:t>Users can add or remove options to a poll</w:t>
-      </w:r>
-    </w:p>
-    <w:p>
-      <w:pPr>
-        <w:pStyle w:val="ListParagraph"/>
-        <w:numPr>
-          <w:ilvl w:val="1"/>
-          <w:numId w:val="8"/>
-        </w:numPr>
-        <w:shd w:val="clear" w:color="auto" w:fill="FFFFFF"/>
-        <w:spacing w:before="100" w:beforeAutospacing="1" w:after="100" w:afterAutospacing="1" w:line="252" w:lineRule="atLeast"/>
+        <w:ind w:left="1080"/>
         <w:rPr>
           <w:rFonts w:ascii="Arial" w:eastAsia="Times New Roman" w:hAnsi="Arial" w:cs="Arial"/>
           <w:color w:val="333333"/>
@@ -1512,7 +1420,7 @@
   <w:abstractNum w:abstractNumId="6">
     <w:nsid w:val="78924B49"/>
     <w:multiLevelType w:val="hybridMultilevel"/>
-    <w:tmpl w:val="20A271B2"/>
+    <w:tmpl w:val="DC8A26F0"/>
     <w:lvl w:ilvl="0" w:tplc="04090001">
       <w:start w:val="1"/>
       <w:numFmt w:val="bullet"/>

</xml_diff>

<commit_message>
voting on poles accessible from mypolls page
</commit_message>
<xml_diff>
--- a/Plan.docx
+++ b/Plan.docx
@@ -56,19 +56,7 @@
           <w:sz w:val="21"/>
           <w:szCs w:val="21"/>
         </w:rPr>
-        <w:t>As an authenticated user, I can see the aggr</w:t>
-      </w:r>
-      <w:bookmarkStart w:id="0" w:name="_GoBack"/>
-      <w:bookmarkEnd w:id="0"/>
-      <w:r>
-        <w:rPr>
-          <w:rFonts w:ascii="Arial" w:eastAsia="Times New Roman" w:hAnsi="Arial" w:cs="Arial"/>
-          <w:strike/>
-          <w:color w:val="333333"/>
-          <w:sz w:val="21"/>
-          <w:szCs w:val="21"/>
-        </w:rPr>
-        <w:t>egate results of my polls.</w:t>
+        <w:t>As an authenticated user, I can see the aggregate results of my polls.</w:t>
       </w:r>
     </w:p>
     <w:p>
@@ -166,20 +154,24 @@
         <w:spacing w:before="100" w:beforeAutospacing="1" w:after="100" w:afterAutospacing="1" w:line="360" w:lineRule="auto"/>
         <w:rPr>
           <w:rFonts w:ascii="Arial" w:eastAsia="Times New Roman" w:hAnsi="Arial" w:cs="Arial"/>
-          <w:color w:val="333333"/>
-          <w:sz w:val="21"/>
-          <w:szCs w:val="21"/>
-        </w:rPr>
-      </w:pPr>
-      <w:r>
-        <w:rPr>
-          <w:rFonts w:ascii="Arial" w:eastAsia="Times New Roman" w:hAnsi="Arial" w:cs="Arial"/>
-          <w:color w:val="333333"/>
-          <w:sz w:val="21"/>
-          <w:szCs w:val="21"/>
-        </w:rPr>
-        <w:t>As an unauthenticated or authenticated user, I can see and vote on everyone's polls.</w:t>
-      </w:r>
+          <w:strike/>
+          <w:color w:val="333333"/>
+          <w:sz w:val="21"/>
+          <w:szCs w:val="21"/>
+        </w:rPr>
+      </w:pPr>
+      <w:r>
+        <w:rPr>
+          <w:rFonts w:ascii="Arial" w:eastAsia="Times New Roman" w:hAnsi="Arial" w:cs="Arial"/>
+          <w:strike/>
+          <w:color w:val="333333"/>
+          <w:sz w:val="21"/>
+          <w:szCs w:val="21"/>
+        </w:rPr>
+        <w:t>As an authenticated user, I can delete polls that I decide I don't want anymore.</w:t>
+      </w:r>
+      <w:bookmarkStart w:id="0" w:name="_GoBack"/>
+      <w:bookmarkEnd w:id="0"/>
     </w:p>
     <w:p>
       <w:pPr>
@@ -204,7 +196,7 @@
           <w:sz w:val="21"/>
           <w:szCs w:val="21"/>
         </w:rPr>
-        <w:t>As an authenticated user, I can delete polls that I decide I don't want anymore.</w:t>
+        <w:t>As an unauthenticated or authenticated user, I can see and vote on everyone's polls.</w:t>
       </w:r>
     </w:p>
     <w:p>

</xml_diff>